<commit_message>
Review feedback from No Starch
</commit_message>
<xml_diff>
--- a/nostarch/word/old/12-packages.docx
+++ b/nostarch/word/old/12-packages.docx
@@ -10116,7 +10116,6 @@
     <w:lvl w:ilvl="0">
       <w:start w:val="1"/>
       <w:numFmt w:val="decimal"/>
-      <w:pStyle w:val="ChapterNumber"/>
       <w:suff w:val="nothing"/>
       <w:lvlText w:val="%1"/>
       <w:lvlJc w:val="left"/>
@@ -10131,7 +10130,6 @@
       <w:start w:val="1"/>
       <w:numFmt w:val="decimal"/>
       <w:lvlRestart w:val="0"/>
-      <w:pStyle w:val="HeadANumber"/>
       <w:lvlText w:val="%1.%2"/>
       <w:lvlJc w:val="left"/>
       <w:pPr>
@@ -10144,7 +10142,6 @@
     <w:lvl w:ilvl="2">
       <w:start w:val="1"/>
       <w:numFmt w:val="decimal"/>
-      <w:pStyle w:val="HeadBNumber"/>
       <w:lvlText w:val="%1.%2.%3"/>
       <w:lvlJc w:val="left"/>
       <w:pPr>
@@ -10157,7 +10154,6 @@
     <w:lvl w:ilvl="3">
       <w:start w:val="1"/>
       <w:numFmt w:val="decimal"/>
-      <w:pStyle w:val="HeadCNumber"/>
       <w:lvlText w:val="%1.%2.%3.%4"/>
       <w:lvlJc w:val="left"/>
       <w:pPr>
@@ -10174,7 +10170,6 @@
       <w:start w:val="1"/>
       <w:numFmt w:val="decimal"/>
       <w:lvlRestart w:val="1"/>
-      <w:pStyle w:val="CaptionLine"/>
       <w:lvlText w:val="Figure %1-%5"/>
       <w:lvlJc w:val="left"/>
       <w:pPr>
@@ -10191,7 +10186,6 @@
       <w:start w:val="1"/>
       <w:numFmt w:val="decimal"/>
       <w:lvlRestart w:val="1"/>
-      <w:pStyle w:val="TableTitle"/>
       <w:lvlText w:val="Table %1-%6"/>
       <w:lvlJc w:val="left"/>
       <w:pPr>
@@ -10208,7 +10202,6 @@
       <w:start w:val="1"/>
       <w:numFmt w:val="decimal"/>
       <w:lvlRestart w:val="1"/>
-      <w:pStyle w:val="CodeListingCaption"/>
       <w:lvlText w:val="Listing %1-%7"/>
       <w:lvlJc w:val="left"/>
       <w:pPr>
@@ -11451,8 +11444,137 @@
   <w:abstractNum w:abstractNumId="33" w15:restartNumberingAfterBreak="0">
     <w:nsid w:val="4FF829CF"/>
     <w:multiLevelType w:val="multilevel"/>
-    <w:tmpl w:val="706E9F88"/>
-    <w:numStyleLink w:val="ChapterNumbering"/>
+    <w:tmpl w:val="342CCDC8"/>
+    <w:lvl w:ilvl="0">
+      <w:start w:val="12"/>
+      <w:numFmt w:val="decimal"/>
+      <w:pStyle w:val="ChapterNumber"/>
+      <w:suff w:val="nothing"/>
+      <w:lvlText w:val="%1"/>
+      <w:lvlJc w:val="left"/>
+      <w:pPr>
+        <w:ind w:left="432" w:hanging="432"/>
+      </w:pPr>
+      <w:rPr>
+        <w:rFonts w:hint="default"/>
+      </w:rPr>
+    </w:lvl>
+    <w:lvl w:ilvl="1">
+      <w:start w:val="1"/>
+      <w:numFmt w:val="decimal"/>
+      <w:lvlRestart w:val="0"/>
+      <w:pStyle w:val="HeadANumber"/>
+      <w:lvlText w:val="%1.%2"/>
+      <w:lvlJc w:val="left"/>
+      <w:pPr>
+        <w:ind w:left="576" w:hanging="576"/>
+      </w:pPr>
+      <w:rPr>
+        <w:rFonts w:hint="default"/>
+      </w:rPr>
+    </w:lvl>
+    <w:lvl w:ilvl="2">
+      <w:start w:val="1"/>
+      <w:numFmt w:val="decimal"/>
+      <w:pStyle w:val="HeadBNumber"/>
+      <w:lvlText w:val="%1.%2.%3"/>
+      <w:lvlJc w:val="left"/>
+      <w:pPr>
+        <w:ind w:left="720" w:hanging="720"/>
+      </w:pPr>
+      <w:rPr>
+        <w:rFonts w:hint="default"/>
+      </w:rPr>
+    </w:lvl>
+    <w:lvl w:ilvl="3">
+      <w:start w:val="1"/>
+      <w:numFmt w:val="decimal"/>
+      <w:pStyle w:val="HeadCNumber"/>
+      <w:lvlText w:val="%1.%2.%3.%4"/>
+      <w:lvlJc w:val="left"/>
+      <w:pPr>
+        <w:tabs>
+          <w:tab w:val="num" w:pos="864"/>
+        </w:tabs>
+        <w:ind w:left="864" w:hanging="864"/>
+      </w:pPr>
+      <w:rPr>
+        <w:rFonts w:hint="default"/>
+      </w:rPr>
+    </w:lvl>
+    <w:lvl w:ilvl="4">
+      <w:start w:val="1"/>
+      <w:numFmt w:val="decimal"/>
+      <w:lvlRestart w:val="1"/>
+      <w:pStyle w:val="CaptionLine"/>
+      <w:lvlText w:val="Figure %1-%5"/>
+      <w:lvlJc w:val="left"/>
+      <w:pPr>
+        <w:tabs>
+          <w:tab w:val="num" w:pos="1440"/>
+        </w:tabs>
+        <w:ind w:left="1440" w:hanging="1440"/>
+      </w:pPr>
+      <w:rPr>
+        <w:rFonts w:hint="default"/>
+      </w:rPr>
+    </w:lvl>
+    <w:lvl w:ilvl="5">
+      <w:start w:val="1"/>
+      <w:numFmt w:val="decimal"/>
+      <w:lvlRestart w:val="1"/>
+      <w:pStyle w:val="TableTitle"/>
+      <w:lvlText w:val="Table %1-%6"/>
+      <w:lvlJc w:val="left"/>
+      <w:pPr>
+        <w:tabs>
+          <w:tab w:val="num" w:pos="1440"/>
+        </w:tabs>
+        <w:ind w:left="1440" w:hanging="1440"/>
+      </w:pPr>
+      <w:rPr>
+        <w:rFonts w:hint="default"/>
+      </w:rPr>
+    </w:lvl>
+    <w:lvl w:ilvl="6">
+      <w:start w:val="1"/>
+      <w:numFmt w:val="decimal"/>
+      <w:lvlRestart w:val="1"/>
+      <w:pStyle w:val="CodeListingCaption"/>
+      <w:lvlText w:val="Listing %1-%7"/>
+      <w:lvlJc w:val="left"/>
+      <w:pPr>
+        <w:ind w:left="1440" w:hanging="1440"/>
+      </w:pPr>
+      <w:rPr>
+        <w:rFonts w:hint="default"/>
+      </w:rPr>
+    </w:lvl>
+    <w:lvl w:ilvl="7">
+      <w:start w:val="1"/>
+      <w:numFmt w:val="decimal"/>
+      <w:lvlRestart w:val="0"/>
+      <w:lvlText w:val="%1.%2.%3.%4.%5.%6.%7.%8"/>
+      <w:lvlJc w:val="left"/>
+      <w:pPr>
+        <w:ind w:left="1440" w:hanging="1440"/>
+      </w:pPr>
+      <w:rPr>
+        <w:rFonts w:hint="default"/>
+      </w:rPr>
+    </w:lvl>
+    <w:lvl w:ilvl="8">
+      <w:start w:val="1"/>
+      <w:numFmt w:val="decimal"/>
+      <w:lvlText w:val="%1.%2.%3.%4.%5.%6.%7.%8.%9"/>
+      <w:lvlJc w:val="left"/>
+      <w:pPr>
+        <w:ind w:left="1584" w:hanging="1584"/>
+      </w:pPr>
+      <w:rPr>
+        <w:rFonts w:hint="default"/>
+      </w:rPr>
+    </w:lvl>
   </w:abstractNum>
   <w:abstractNum w:abstractNumId="34" w15:restartNumberingAfterBreak="0">
     <w:nsid w:val="556E2F1D"/>
@@ -12708,7 +12830,7 @@
   <w:num w:numId="5" w16cid:durableId="979842242">
     <w:abstractNumId w:val="38"/>
     <w:lvlOverride w:ilvl="0">
-      <w:lvl w:ilvl="0" w:tplc="90D22EB4">
+      <w:lvl w:ilvl="0" w:tplc="96BADFAA">
         <w:start w:val="1"/>
         <w:numFmt w:val="decimal"/>
         <w:lvlText w:val="%1."/>
@@ -12738,7 +12860,7 @@
       </w:lvl>
     </w:lvlOverride>
     <w:lvlOverride w:ilvl="1">
-      <w:lvl w:ilvl="1" w:tplc="2842AFF4">
+      <w:lvl w:ilvl="1" w:tplc="12245BE0">
         <w:start w:val="1"/>
         <w:numFmt w:val="lowerLetter"/>
         <w:lvlText w:val="%2."/>
@@ -12768,7 +12890,7 @@
       </w:lvl>
     </w:lvlOverride>
     <w:lvlOverride w:ilvl="2">
-      <w:lvl w:ilvl="2" w:tplc="8F08C90A">
+      <w:lvl w:ilvl="2" w:tplc="117CFF38">
         <w:start w:val="1"/>
         <w:numFmt w:val="lowerRoman"/>
         <w:lvlText w:val="%3."/>
@@ -12798,7 +12920,7 @@
       </w:lvl>
     </w:lvlOverride>
     <w:lvlOverride w:ilvl="3">
-      <w:lvl w:ilvl="3" w:tplc="39027D60">
+      <w:lvl w:ilvl="3" w:tplc="949A5148">
         <w:start w:val="1"/>
         <w:numFmt w:val="decimal"/>
         <w:lvlText w:val="%4."/>
@@ -12828,7 +12950,7 @@
       </w:lvl>
     </w:lvlOverride>
     <w:lvlOverride w:ilvl="4">
-      <w:lvl w:ilvl="4" w:tplc="5174497E">
+      <w:lvl w:ilvl="4" w:tplc="A872BC48">
         <w:start w:val="1"/>
         <w:numFmt w:val="lowerLetter"/>
         <w:lvlText w:val="%5."/>
@@ -12858,7 +12980,7 @@
       </w:lvl>
     </w:lvlOverride>
     <w:lvlOverride w:ilvl="5">
-      <w:lvl w:ilvl="5" w:tplc="C550136A">
+      <w:lvl w:ilvl="5" w:tplc="85105F0C">
         <w:start w:val="1"/>
         <w:numFmt w:val="lowerRoman"/>
         <w:lvlText w:val="%6."/>
@@ -12888,7 +13010,7 @@
       </w:lvl>
     </w:lvlOverride>
     <w:lvlOverride w:ilvl="6">
-      <w:lvl w:ilvl="6" w:tplc="3F261C60">
+      <w:lvl w:ilvl="6" w:tplc="BBCE4336">
         <w:start w:val="1"/>
         <w:numFmt w:val="decimal"/>
         <w:lvlText w:val="%7."/>
@@ -12918,7 +13040,7 @@
       </w:lvl>
     </w:lvlOverride>
     <w:lvlOverride w:ilvl="7">
-      <w:lvl w:ilvl="7" w:tplc="FF4A75FE">
+      <w:lvl w:ilvl="7" w:tplc="BB0A19B2">
         <w:start w:val="1"/>
         <w:numFmt w:val="lowerLetter"/>
         <w:lvlText w:val="%8."/>
@@ -12948,7 +13070,7 @@
       </w:lvl>
     </w:lvlOverride>
     <w:lvlOverride w:ilvl="8">
-      <w:lvl w:ilvl="8" w:tplc="1590A382">
+      <w:lvl w:ilvl="8" w:tplc="2C8EA3D6">
         <w:start w:val="1"/>
         <w:numFmt w:val="lowerRoman"/>
         <w:lvlText w:val="%9."/>
@@ -12982,7 +13104,7 @@
     <w:abstractNumId w:val="38"/>
     <w:lvlOverride w:ilvl="0">
       <w:startOverride w:val="1"/>
-      <w:lvl w:ilvl="0" w:tplc="90D22EB4">
+      <w:lvl w:ilvl="0" w:tplc="96BADFAA">
         <w:start w:val="1"/>
         <w:numFmt w:val="decimal"/>
         <w:lvlText w:val="%1."/>
@@ -13010,7 +13132,7 @@
     </w:lvlOverride>
     <w:lvlOverride w:ilvl="1">
       <w:startOverride w:val="1"/>
-      <w:lvl w:ilvl="1" w:tplc="2842AFF4">
+      <w:lvl w:ilvl="1" w:tplc="12245BE0">
         <w:start w:val="1"/>
         <w:numFmt w:val="lowerLetter"/>
         <w:lvlText w:val="%2."/>
@@ -13038,7 +13160,7 @@
     </w:lvlOverride>
     <w:lvlOverride w:ilvl="2">
       <w:startOverride w:val="1"/>
-      <w:lvl w:ilvl="2" w:tplc="8F08C90A">
+      <w:lvl w:ilvl="2" w:tplc="117CFF38">
         <w:start w:val="1"/>
         <w:numFmt w:val="lowerRoman"/>
         <w:lvlText w:val="%3."/>
@@ -13066,7 +13188,7 @@
     </w:lvlOverride>
     <w:lvlOverride w:ilvl="3">
       <w:startOverride w:val="1"/>
-      <w:lvl w:ilvl="3" w:tplc="39027D60">
+      <w:lvl w:ilvl="3" w:tplc="949A5148">
         <w:start w:val="1"/>
         <w:numFmt w:val="decimal"/>
         <w:lvlText w:val="%4."/>
@@ -13094,7 +13216,7 @@
     </w:lvlOverride>
     <w:lvlOverride w:ilvl="4">
       <w:startOverride w:val="1"/>
-      <w:lvl w:ilvl="4" w:tplc="5174497E">
+      <w:lvl w:ilvl="4" w:tplc="A872BC48">
         <w:start w:val="1"/>
         <w:numFmt w:val="lowerLetter"/>
         <w:lvlText w:val="%5."/>
@@ -13122,7 +13244,7 @@
     </w:lvlOverride>
     <w:lvlOverride w:ilvl="5">
       <w:startOverride w:val="1"/>
-      <w:lvl w:ilvl="5" w:tplc="C550136A">
+      <w:lvl w:ilvl="5" w:tplc="85105F0C">
         <w:start w:val="1"/>
         <w:numFmt w:val="lowerRoman"/>
         <w:lvlText w:val="%6."/>
@@ -13150,7 +13272,7 @@
     </w:lvlOverride>
     <w:lvlOverride w:ilvl="6">
       <w:startOverride w:val="1"/>
-      <w:lvl w:ilvl="6" w:tplc="3F261C60">
+      <w:lvl w:ilvl="6" w:tplc="BBCE4336">
         <w:start w:val="1"/>
         <w:numFmt w:val="decimal"/>
         <w:lvlText w:val="%7."/>
@@ -13178,7 +13300,7 @@
     </w:lvlOverride>
     <w:lvlOverride w:ilvl="7">
       <w:startOverride w:val="1"/>
-      <w:lvl w:ilvl="7" w:tplc="FF4A75FE">
+      <w:lvl w:ilvl="7" w:tplc="BB0A19B2">
         <w:start w:val="1"/>
         <w:numFmt w:val="lowerLetter"/>
         <w:lvlText w:val="%8."/>
@@ -13206,7 +13328,7 @@
     </w:lvlOverride>
     <w:lvlOverride w:ilvl="8">
       <w:startOverride w:val="1"/>
-      <w:lvl w:ilvl="8" w:tplc="1590A382">
+      <w:lvl w:ilvl="8" w:tplc="2C8EA3D6">
         <w:start w:val="1"/>
         <w:numFmt w:val="lowerRoman"/>
         <w:lvlText w:val="%9."/>
@@ -13236,7 +13358,7 @@
   <w:num w:numId="7" w16cid:durableId="1360621277">
     <w:abstractNumId w:val="38"/>
     <w:lvlOverride w:ilvl="0">
-      <w:lvl w:ilvl="0" w:tplc="90D22EB4">
+      <w:lvl w:ilvl="0" w:tplc="96BADFAA">
         <w:start w:val="1"/>
         <w:numFmt w:val="decimal"/>
         <w:lvlText w:val="%1."/>
@@ -13263,7 +13385,7 @@
       </w:lvl>
     </w:lvlOverride>
     <w:lvlOverride w:ilvl="1">
-      <w:lvl w:ilvl="1" w:tplc="2842AFF4">
+      <w:lvl w:ilvl="1" w:tplc="12245BE0">
         <w:start w:val="1"/>
         <w:numFmt w:val="lowerLetter"/>
         <w:lvlText w:val="%2."/>
@@ -13290,7 +13412,7 @@
       </w:lvl>
     </w:lvlOverride>
     <w:lvlOverride w:ilvl="2">
-      <w:lvl w:ilvl="2" w:tplc="8F08C90A">
+      <w:lvl w:ilvl="2" w:tplc="117CFF38">
         <w:start w:val="1"/>
         <w:numFmt w:val="lowerRoman"/>
         <w:lvlText w:val="%3."/>
@@ -13317,7 +13439,7 @@
       </w:lvl>
     </w:lvlOverride>
     <w:lvlOverride w:ilvl="3">
-      <w:lvl w:ilvl="3" w:tplc="39027D60">
+      <w:lvl w:ilvl="3" w:tplc="949A5148">
         <w:start w:val="1"/>
         <w:numFmt w:val="decimal"/>
         <w:lvlText w:val="%4."/>
@@ -13344,7 +13466,7 @@
       </w:lvl>
     </w:lvlOverride>
     <w:lvlOverride w:ilvl="4">
-      <w:lvl w:ilvl="4" w:tplc="5174497E">
+      <w:lvl w:ilvl="4" w:tplc="A872BC48">
         <w:start w:val="1"/>
         <w:numFmt w:val="lowerLetter"/>
         <w:lvlText w:val="%5."/>
@@ -13371,7 +13493,7 @@
       </w:lvl>
     </w:lvlOverride>
     <w:lvlOverride w:ilvl="5">
-      <w:lvl w:ilvl="5" w:tplc="C550136A">
+      <w:lvl w:ilvl="5" w:tplc="85105F0C">
         <w:start w:val="1"/>
         <w:numFmt w:val="lowerRoman"/>
         <w:lvlText w:val="%6."/>
@@ -13398,7 +13520,7 @@
       </w:lvl>
     </w:lvlOverride>
     <w:lvlOverride w:ilvl="6">
-      <w:lvl w:ilvl="6" w:tplc="3F261C60">
+      <w:lvl w:ilvl="6" w:tplc="BBCE4336">
         <w:start w:val="1"/>
         <w:numFmt w:val="decimal"/>
         <w:lvlText w:val="%7."/>
@@ -13425,7 +13547,7 @@
       </w:lvl>
     </w:lvlOverride>
     <w:lvlOverride w:ilvl="7">
-      <w:lvl w:ilvl="7" w:tplc="FF4A75FE">
+      <w:lvl w:ilvl="7" w:tplc="BB0A19B2">
         <w:start w:val="1"/>
         <w:numFmt w:val="lowerLetter"/>
         <w:lvlText w:val="%8."/>
@@ -13452,7 +13574,7 @@
       </w:lvl>
     </w:lvlOverride>
     <w:lvlOverride w:ilvl="8">
-      <w:lvl w:ilvl="8" w:tplc="1590A382">
+      <w:lvl w:ilvl="8" w:tplc="2C8EA3D6">
         <w:start w:val="1"/>
         <w:numFmt w:val="lowerRoman"/>
         <w:lvlText w:val="%9."/>
@@ -14049,7 +14171,7 @@
   <w:style w:type="paragraph" w:default="1" w:styleId="Normal">
     <w:name w:val="Normal"/>
     <w:qFormat/>
-    <w:rsid w:val="00E617BE"/>
+    <w:rsid w:val="00AA5B6D"/>
     <w:pPr>
       <w:pBdr>
         <w:top w:val="none" w:sz="0" w:space="0" w:color="auto"/>
@@ -14077,7 +14199,7 @@
     <w:semiHidden/>
     <w:unhideWhenUsed/>
     <w:qFormat/>
-    <w:rsid w:val="00E617BE"/>
+    <w:rsid w:val="00AA5B6D"/>
     <w:pPr>
       <w:keepNext/>
       <w:keepLines/>
@@ -14106,7 +14228,7 @@
     <w:semiHidden/>
     <w:unhideWhenUsed/>
     <w:qFormat/>
-    <w:rsid w:val="00E617BE"/>
+    <w:rsid w:val="00AA5B6D"/>
     <w:pPr>
       <w:keepNext/>
       <w:keepLines/>
@@ -14133,7 +14255,7 @@
     <w:semiHidden/>
     <w:unhideWhenUsed/>
     <w:qFormat/>
-    <w:rsid w:val="00E617BE"/>
+    <w:rsid w:val="00AA5B6D"/>
     <w:pPr>
       <w:keepNext/>
       <w:keepLines/>
@@ -14162,7 +14284,7 @@
     <w:semiHidden/>
     <w:unhideWhenUsed/>
     <w:qFormat/>
-    <w:rsid w:val="00E617BE"/>
+    <w:rsid w:val="00AA5B6D"/>
     <w:pPr>
       <w:keepNext/>
       <w:keepLines/>
@@ -14187,7 +14309,7 @@
     <w:semiHidden/>
     <w:unhideWhenUsed/>
     <w:qFormat/>
-    <w:rsid w:val="00E617BE"/>
+    <w:rsid w:val="00AA5B6D"/>
     <w:pPr>
       <w:keepNext/>
       <w:keepLines/>
@@ -14214,7 +14336,7 @@
     <w:semiHidden/>
     <w:unhideWhenUsed/>
     <w:qFormat/>
-    <w:rsid w:val="00E617BE"/>
+    <w:rsid w:val="00AA5B6D"/>
     <w:pPr>
       <w:keepNext/>
       <w:keepLines/>
@@ -14241,7 +14363,7 @@
     <w:semiHidden/>
     <w:unhideWhenUsed/>
     <w:qFormat/>
-    <w:rsid w:val="00E617BE"/>
+    <w:rsid w:val="00AA5B6D"/>
     <w:pPr>
       <w:keepNext/>
       <w:keepLines/>
@@ -14268,7 +14390,7 @@
     <w:semiHidden/>
     <w:unhideWhenUsed/>
     <w:qFormat/>
-    <w:rsid w:val="00E617BE"/>
+    <w:rsid w:val="00AA5B6D"/>
     <w:pPr>
       <w:keepNext/>
       <w:keepLines/>
@@ -14293,6 +14415,7 @@
     <w:uiPriority w:val="1"/>
     <w:semiHidden/>
     <w:unhideWhenUsed/>
+    <w:rsid w:val="00AA5B6D"/>
   </w:style>
   <w:style w:type="table" w:default="1" w:styleId="TableNormal">
     <w:name w:val="Normal Table"/>
@@ -14314,13 +14437,14 @@
     <w:uiPriority w:val="99"/>
     <w:semiHidden/>
     <w:unhideWhenUsed/>
+    <w:rsid w:val="00AA5B6D"/>
   </w:style>
   <w:style w:type="character" w:styleId="Hyperlink">
     <w:name w:val="Hyperlink"/>
     <w:basedOn w:val="DefaultParagraphFont"/>
     <w:uiPriority w:val="99"/>
     <w:unhideWhenUsed/>
-    <w:rsid w:val="00E617BE"/>
+    <w:rsid w:val="00AA5B6D"/>
     <w:rPr>
       <w:color w:val="0000FF" w:themeColor="hyperlink"/>
       <w:u w:val="single"/>
@@ -14349,7 +14473,7 @@
     <w:name w:val="ChapterNumber"/>
     <w:next w:val="Normal"/>
     <w:qFormat/>
-    <w:rsid w:val="00E617BE"/>
+    <w:rsid w:val="00AA5B6D"/>
     <w:pPr>
       <w:numPr>
         <w:numId w:val="17"/>
@@ -14382,7 +14506,7 @@
     <w:name w:val="Body"/>
     <w:uiPriority w:val="99"/>
     <w:qFormat/>
-    <w:rsid w:val="00E617BE"/>
+    <w:rsid w:val="00AA5B6D"/>
     <w:pPr>
       <w:pBdr>
         <w:top w:val="none" w:sz="0" w:space="0" w:color="auto"/>
@@ -14420,7 +14544,7 @@
   <w:style w:type="paragraph" w:customStyle="1" w:styleId="ChapterTitle">
     <w:name w:val="ChapterTitle"/>
     <w:qFormat/>
-    <w:rsid w:val="00E617BE"/>
+    <w:rsid w:val="00AA5B6D"/>
     <w:pPr>
       <w:keepLines/>
       <w:pBdr>
@@ -14453,7 +14577,7 @@
   <w:style w:type="paragraph" w:customStyle="1" w:styleId="ChapterIntro">
     <w:name w:val="ChapterIntro"/>
     <w:qFormat/>
-    <w:rsid w:val="00E617BE"/>
+    <w:rsid w:val="00AA5B6D"/>
     <w:pPr>
       <w:pBdr>
         <w:top w:val="none" w:sz="0" w:space="0" w:color="auto"/>
@@ -14495,7 +14619,7 @@
   </w:style>
   <w:style w:type="paragraph" w:customStyle="1" w:styleId="Default">
     <w:name w:val="Default"/>
-    <w:rsid w:val="00E617BE"/>
+    <w:rsid w:val="00AA5B6D"/>
     <w:pPr>
       <w:pBdr>
         <w:top w:val="none" w:sz="0" w:space="0" w:color="auto"/>
@@ -14521,7 +14645,7 @@
   <w:style w:type="character" w:customStyle="1" w:styleId="Xref">
     <w:name w:val="Xref"/>
     <w:uiPriority w:val="1"/>
-    <w:rsid w:val="00E617BE"/>
+    <w:rsid w:val="00AA5B6D"/>
     <w:rPr>
       <w:color w:val="FF0000"/>
       <w:lang w:val="fr-FR"/>
@@ -14530,7 +14654,7 @@
   <w:style w:type="paragraph" w:customStyle="1" w:styleId="HeadA">
     <w:name w:val="HeadA"/>
     <w:qFormat/>
-    <w:rsid w:val="00E617BE"/>
+    <w:rsid w:val="00AA5B6D"/>
     <w:pPr>
       <w:keepNext/>
       <w:keepLines/>
@@ -14569,7 +14693,7 @@
   <w:style w:type="paragraph" w:customStyle="1" w:styleId="HeadB">
     <w:name w:val="HeadB"/>
     <w:qFormat/>
-    <w:rsid w:val="00E617BE"/>
+    <w:rsid w:val="00AA5B6D"/>
     <w:pPr>
       <w:keepNext/>
       <w:keepLines/>
@@ -14611,7 +14735,7 @@
     <w:name w:val="Literal"/>
     <w:uiPriority w:val="1"/>
     <w:qFormat/>
-    <w:rsid w:val="00E617BE"/>
+    <w:rsid w:val="00AA5B6D"/>
     <w:rPr>
       <w:rFonts w:ascii="Courier" w:hAnsi="Courier" w:cs="TheSansMonoCondensed-Plain"/>
       <w:color w:val="3366FF"/>
@@ -14626,7 +14750,7 @@
   <w:style w:type="paragraph" w:customStyle="1" w:styleId="Code">
     <w:name w:val="Code"/>
     <w:qFormat/>
-    <w:rsid w:val="00E617BE"/>
+    <w:rsid w:val="00AA5B6D"/>
     <w:pPr>
       <w:pBdr>
         <w:top w:val="none" w:sz="0" w:space="0" w:color="auto"/>
@@ -14654,7 +14778,7 @@
   <w:style w:type="paragraph" w:customStyle="1" w:styleId="ListNumber">
     <w:name w:val="ListNumber"/>
     <w:qFormat/>
-    <w:rsid w:val="00E617BE"/>
+    <w:rsid w:val="00AA5B6D"/>
     <w:pPr>
       <w:widowControl w:val="0"/>
       <w:numPr>
@@ -14698,7 +14822,7 @@
   <w:style w:type="paragraph" w:customStyle="1" w:styleId="CodeAnnotated">
     <w:name w:val="CodeAnnotated"/>
     <w:qFormat/>
-    <w:rsid w:val="00E617BE"/>
+    <w:rsid w:val="00AA5B6D"/>
     <w:pPr>
       <w:widowControl w:val="0"/>
       <w:pBdr>
@@ -14729,7 +14853,7 @@
   <w:style w:type="paragraph" w:customStyle="1" w:styleId="GraphicSlug">
     <w:name w:val="GraphicSlug"/>
     <w:qFormat/>
-    <w:rsid w:val="00E617BE"/>
+    <w:rsid w:val="00AA5B6D"/>
     <w:pPr>
       <w:keepLines/>
       <w:widowControl w:val="0"/>
@@ -14777,7 +14901,7 @@
     <w:name w:val="CaptionLine"/>
     <w:next w:val="Body"/>
     <w:qFormat/>
-    <w:rsid w:val="00E617BE"/>
+    <w:rsid w:val="00AA5B6D"/>
     <w:pPr>
       <w:numPr>
         <w:ilvl w:val="4"/>
@@ -14805,7 +14929,7 @@
   <w:style w:type="paragraph" w:customStyle="1" w:styleId="CodeWide">
     <w:name w:val="CodeWide"/>
     <w:qFormat/>
-    <w:rsid w:val="00E617BE"/>
+    <w:rsid w:val="00AA5B6D"/>
     <w:pPr>
       <w:widowControl w:val="0"/>
       <w:pBdr>
@@ -14838,7 +14962,7 @@
   <w:style w:type="character" w:customStyle="1" w:styleId="Bold">
     <w:name w:val="Bold"/>
     <w:uiPriority w:val="1"/>
-    <w:rsid w:val="00E617BE"/>
+    <w:rsid w:val="00AA5B6D"/>
     <w:rPr>
       <w:b/>
       <w:bCs/>
@@ -14917,7 +15041,7 @@
     <w:link w:val="Heading2"/>
     <w:uiPriority w:val="9"/>
     <w:semiHidden/>
-    <w:rsid w:val="00E617BE"/>
+    <w:rsid w:val="00AA5B6D"/>
     <w:rPr>
       <w:rFonts w:asciiTheme="majorHAnsi" w:eastAsiaTheme="majorEastAsia" w:hAnsiTheme="majorHAnsi" w:cstheme="majorBidi"/>
       <w:b/>
@@ -14934,7 +15058,7 @@
     <w:link w:val="Heading3"/>
     <w:uiPriority w:val="9"/>
     <w:semiHidden/>
-    <w:rsid w:val="00E617BE"/>
+    <w:rsid w:val="00AA5B6D"/>
     <w:rPr>
       <w:rFonts w:asciiTheme="majorHAnsi" w:eastAsiaTheme="majorEastAsia" w:hAnsiTheme="majorHAnsi" w:cstheme="majorBidi"/>
       <w:b/>
@@ -14951,7 +15075,7 @@
     <w:link w:val="Heading4"/>
     <w:uiPriority w:val="9"/>
     <w:semiHidden/>
-    <w:rsid w:val="00E617BE"/>
+    <w:rsid w:val="00AA5B6D"/>
     <w:rPr>
       <w:rFonts w:asciiTheme="majorHAnsi" w:eastAsiaTheme="majorEastAsia" w:hAnsiTheme="majorHAnsi" w:cstheme="majorBidi"/>
       <w:b/>
@@ -14970,7 +15094,7 @@
     <w:link w:val="Heading5"/>
     <w:uiPriority w:val="9"/>
     <w:semiHidden/>
-    <w:rsid w:val="00E617BE"/>
+    <w:rsid w:val="00AA5B6D"/>
     <w:rPr>
       <w:rFonts w:asciiTheme="majorHAnsi" w:eastAsiaTheme="majorEastAsia" w:hAnsiTheme="majorHAnsi" w:cstheme="majorBidi"/>
       <w:color w:val="1F3763" w:themeColor="accent1" w:themeShade="7F"/>
@@ -14985,7 +15109,7 @@
     <w:link w:val="Heading6"/>
     <w:uiPriority w:val="9"/>
     <w:semiHidden/>
-    <w:rsid w:val="00E617BE"/>
+    <w:rsid w:val="00AA5B6D"/>
     <w:rPr>
       <w:rFonts w:asciiTheme="majorHAnsi" w:eastAsiaTheme="majorEastAsia" w:hAnsiTheme="majorHAnsi" w:cstheme="majorBidi"/>
       <w:i/>
@@ -15002,7 +15126,7 @@
     <w:link w:val="Heading7"/>
     <w:uiPriority w:val="9"/>
     <w:semiHidden/>
-    <w:rsid w:val="00E617BE"/>
+    <w:rsid w:val="00AA5B6D"/>
     <w:rPr>
       <w:rFonts w:asciiTheme="majorHAnsi" w:eastAsiaTheme="majorEastAsia" w:hAnsiTheme="majorHAnsi" w:cstheme="majorBidi"/>
       <w:i/>
@@ -15019,7 +15143,7 @@
     <w:link w:val="Heading8"/>
     <w:uiPriority w:val="9"/>
     <w:semiHidden/>
-    <w:rsid w:val="00E617BE"/>
+    <w:rsid w:val="00AA5B6D"/>
     <w:rPr>
       <w:rFonts w:asciiTheme="majorHAnsi" w:eastAsiaTheme="majorEastAsia" w:hAnsiTheme="majorHAnsi" w:cstheme="majorBidi"/>
       <w:color w:val="404040" w:themeColor="text1" w:themeTint="BF"/>
@@ -15032,7 +15156,7 @@
     <w:link w:val="Heading9"/>
     <w:uiPriority w:val="9"/>
     <w:semiHidden/>
-    <w:rsid w:val="00E617BE"/>
+    <w:rsid w:val="00AA5B6D"/>
     <w:rPr>
       <w:rFonts w:asciiTheme="majorHAnsi" w:eastAsiaTheme="majorEastAsia" w:hAnsiTheme="majorHAnsi" w:cstheme="majorBidi"/>
       <w:i/>
@@ -15043,7 +15167,7 @@
   </w:style>
   <w:style w:type="paragraph" w:customStyle="1" w:styleId="NoParagraphStyle">
     <w:name w:val="[No Paragraph Style]"/>
-    <w:rsid w:val="00E617BE"/>
+    <w:rsid w:val="00AA5B6D"/>
     <w:pPr>
       <w:widowControl w:val="0"/>
       <w:pBdr>
@@ -15072,7 +15196,7 @@
   <w:style w:type="paragraph" w:customStyle="1" w:styleId="IndexBody">
     <w:name w:val="IndexBody"/>
     <w:qFormat/>
-    <w:rsid w:val="00E617BE"/>
+    <w:rsid w:val="00AA5B6D"/>
     <w:pPr>
       <w:pBdr>
         <w:top w:val="none" w:sz="0" w:space="0" w:color="auto"/>
@@ -15097,7 +15221,7 @@
     <w:name w:val="BoldItalic"/>
     <w:uiPriority w:val="1"/>
     <w:qFormat/>
-    <w:rsid w:val="00E617BE"/>
+    <w:rsid w:val="00AA5B6D"/>
     <w:rPr>
       <w:rFonts w:cs="NewBaskervilleEF-Bold"/>
       <w:b/>
@@ -15115,7 +15239,7 @@
   <w:style w:type="paragraph" w:customStyle="1" w:styleId="BodyCustom">
     <w:name w:val="BodyCustom"/>
     <w:qFormat/>
-    <w:rsid w:val="00E617BE"/>
+    <w:rsid w:val="00AA5B6D"/>
     <w:pPr>
       <w:widowControl w:val="0"/>
       <w:pBdr>
@@ -15146,7 +15270,7 @@
   <w:style w:type="paragraph" w:customStyle="1" w:styleId="IndexHead">
     <w:name w:val="IndexHead"/>
     <w:qFormat/>
-    <w:rsid w:val="00E617BE"/>
+    <w:rsid w:val="00AA5B6D"/>
     <w:pPr>
       <w:pBdr>
         <w:top w:val="none" w:sz="0" w:space="0" w:color="auto"/>
@@ -15170,7 +15294,7 @@
   <w:style w:type="paragraph" w:customStyle="1" w:styleId="IndexLevel1">
     <w:name w:val="IndexLevel1"/>
     <w:qFormat/>
-    <w:rsid w:val="00E617BE"/>
+    <w:rsid w:val="00AA5B6D"/>
     <w:pPr>
       <w:pBdr>
         <w:top w:val="none" w:sz="0" w:space="0" w:color="auto"/>
@@ -15195,7 +15319,7 @@
     <w:name w:val="CodeListingCaption"/>
     <w:next w:val="Code"/>
     <w:qFormat/>
-    <w:rsid w:val="00E617BE"/>
+    <w:rsid w:val="00AA5B6D"/>
     <w:pPr>
       <w:numPr>
         <w:ilvl w:val="6"/>
@@ -15223,7 +15347,7 @@
   <w:style w:type="paragraph" w:customStyle="1" w:styleId="Epigraph">
     <w:name w:val="Epigraph"/>
     <w:qFormat/>
-    <w:rsid w:val="00E617BE"/>
+    <w:rsid w:val="00AA5B6D"/>
     <w:pPr>
       <w:keepLines/>
       <w:widowControl w:val="0"/>
@@ -15258,7 +15382,7 @@
   <w:style w:type="paragraph" w:customStyle="1" w:styleId="ProductionDirective">
     <w:name w:val="ProductionDirective"/>
     <w:qFormat/>
-    <w:rsid w:val="00E617BE"/>
+    <w:rsid w:val="00AA5B6D"/>
     <w:pPr>
       <w:keepLines/>
       <w:widowControl w:val="0"/>
@@ -15292,7 +15416,7 @@
     <w:name w:val="LiteralBold"/>
     <w:uiPriority w:val="1"/>
     <w:qFormat/>
-    <w:rsid w:val="00E617BE"/>
+    <w:rsid w:val="00AA5B6D"/>
     <w:rPr>
       <w:rFonts w:ascii="Courier" w:hAnsi="Courier" w:cs="TheSansMonoCondensed-Bold"/>
       <w:b/>
@@ -15312,7 +15436,7 @@
     <w:name w:val="LiteralItalic"/>
     <w:uiPriority w:val="1"/>
     <w:qFormat/>
-    <w:rsid w:val="00E617BE"/>
+    <w:rsid w:val="00AA5B6D"/>
     <w:rPr>
       <w:rFonts w:ascii="Courier" w:hAnsi="Courier" w:cs="TheSansMonoCondensed-Italic"/>
       <w:b w:val="0"/>
@@ -15332,7 +15456,7 @@
     <w:name w:val="LiteralBoldItalic"/>
     <w:uiPriority w:val="1"/>
     <w:qFormat/>
-    <w:rsid w:val="00E617BE"/>
+    <w:rsid w:val="00AA5B6D"/>
     <w:rPr>
       <w:rFonts w:ascii="Courier" w:hAnsi="Courier" w:cs="TheSansMonoCondensed-Bold"/>
       <w:b w:val="0"/>
@@ -15352,7 +15476,7 @@
     <w:name w:val="CodeLabel"/>
     <w:next w:val="Code"/>
     <w:qFormat/>
-    <w:rsid w:val="00E617BE"/>
+    <w:rsid w:val="00AA5B6D"/>
     <w:pPr>
       <w:widowControl w:val="0"/>
       <w:pBdr>
@@ -15385,7 +15509,7 @@
   <w:style w:type="numbering" w:customStyle="1" w:styleId="ChapterNumbering">
     <w:name w:val="ChapterNumbering"/>
     <w:uiPriority w:val="99"/>
-    <w:rsid w:val="00E617BE"/>
+    <w:rsid w:val="00AA5B6D"/>
     <w:pPr>
       <w:numPr>
         <w:numId w:val="16"/>
@@ -15396,7 +15520,7 @@
     <w:name w:val="Blockquote"/>
     <w:next w:val="Normal"/>
     <w:qFormat/>
-    <w:rsid w:val="00E617BE"/>
+    <w:rsid w:val="00AA5B6D"/>
     <w:pPr>
       <w:widowControl w:val="0"/>
       <w:pBdr>
@@ -15427,7 +15551,7 @@
     <w:name w:val="Regular"/>
     <w:uiPriority w:val="1"/>
     <w:qFormat/>
-    <w:rsid w:val="00E617BE"/>
+    <w:rsid w:val="00AA5B6D"/>
     <w:rPr>
       <w:rFonts w:cs="FuturaPT-Book"/>
       <w:b w:val="0"/>
@@ -15446,7 +15570,7 @@
     <w:name w:val="NoteHead"/>
     <w:uiPriority w:val="1"/>
     <w:qFormat/>
-    <w:rsid w:val="00E617BE"/>
+    <w:rsid w:val="00AA5B6D"/>
     <w:rPr>
       <w:rFonts w:ascii="DogmaOT-Bold" w:hAnsi="DogmaOT-Bold" w:cs="DogmaOT-Bold"/>
       <w:b/>
@@ -15465,7 +15589,7 @@
   <w:style w:type="paragraph" w:customStyle="1" w:styleId="TableHeader">
     <w:name w:val="TableHeader"/>
     <w:qFormat/>
-    <w:rsid w:val="00E617BE"/>
+    <w:rsid w:val="00AA5B6D"/>
     <w:pPr>
       <w:keepLines/>
       <w:widowControl w:val="0"/>
@@ -15498,7 +15622,7 @@
   <w:style w:type="paragraph" w:customStyle="1" w:styleId="TableBody">
     <w:name w:val="TableBody"/>
     <w:qFormat/>
-    <w:rsid w:val="00E617BE"/>
+    <w:rsid w:val="00AA5B6D"/>
     <w:pPr>
       <w:keepLines/>
       <w:widowControl w:val="0"/>
@@ -15528,7 +15652,7 @@
   <w:style w:type="paragraph" w:customStyle="1" w:styleId="IndexLevel2">
     <w:name w:val="IndexLevel2"/>
     <w:qFormat/>
-    <w:rsid w:val="00E617BE"/>
+    <w:rsid w:val="00AA5B6D"/>
     <w:pPr>
       <w:pBdr>
         <w:top w:val="none" w:sz="0" w:space="0" w:color="auto"/>
@@ -15553,7 +15677,7 @@
   <w:style w:type="paragraph" w:customStyle="1" w:styleId="IndexLevel3">
     <w:name w:val="IndexLevel3"/>
     <w:qFormat/>
-    <w:rsid w:val="00E617BE"/>
+    <w:rsid w:val="00AA5B6D"/>
     <w:pPr>
       <w:pBdr>
         <w:top w:val="none" w:sz="0" w:space="0" w:color="auto"/>
@@ -15578,7 +15702,7 @@
   <w:style w:type="paragraph" w:customStyle="1" w:styleId="IndexTitle">
     <w:name w:val="IndexTitle"/>
     <w:qFormat/>
-    <w:rsid w:val="00E617BE"/>
+    <w:rsid w:val="00AA5B6D"/>
     <w:pPr>
       <w:pBdr>
         <w:top w:val="none" w:sz="0" w:space="0" w:color="auto"/>
@@ -15607,7 +15731,7 @@
     <w:name w:val="BoxCaption"/>
     <w:next w:val="BoxBody"/>
     <w:qFormat/>
-    <w:rsid w:val="00E617BE"/>
+    <w:rsid w:val="00AA5B6D"/>
     <w:pPr>
       <w:pBdr>
         <w:top w:val="none" w:sz="0" w:space="0" w:color="auto"/>
@@ -15633,7 +15757,7 @@
   <w:style w:type="paragraph" w:customStyle="1" w:styleId="BoxBody">
     <w:name w:val="BoxBody"/>
     <w:qFormat/>
-    <w:rsid w:val="00E617BE"/>
+    <w:rsid w:val="00AA5B6D"/>
     <w:pPr>
       <w:widowControl w:val="0"/>
       <w:pBdr>
@@ -15664,7 +15788,7 @@
   <w:style w:type="paragraph" w:customStyle="1" w:styleId="BoxBodyFirst">
     <w:name w:val="BoxBodyFirst"/>
     <w:qFormat/>
-    <w:rsid w:val="00E617BE"/>
+    <w:rsid w:val="00AA5B6D"/>
     <w:pPr>
       <w:widowControl w:val="0"/>
       <w:pBdr>
@@ -15693,7 +15817,7 @@
   <w:style w:type="paragraph" w:customStyle="1" w:styleId="BoxListBullet">
     <w:name w:val="BoxListBullet"/>
     <w:qFormat/>
-    <w:rsid w:val="00E617BE"/>
+    <w:rsid w:val="00AA5B6D"/>
     <w:pPr>
       <w:widowControl w:val="0"/>
       <w:numPr>
@@ -15726,7 +15850,7 @@
   <w:style w:type="paragraph" w:customStyle="1" w:styleId="BoxCode">
     <w:name w:val="BoxCode"/>
     <w:qFormat/>
-    <w:rsid w:val="00E617BE"/>
+    <w:rsid w:val="00AA5B6D"/>
     <w:pPr>
       <w:widowControl w:val="0"/>
       <w:pBdr>
@@ -15758,7 +15882,7 @@
   <w:style w:type="paragraph" w:customStyle="1" w:styleId="BoxListBody">
     <w:name w:val="BoxListBody"/>
     <w:qFormat/>
-    <w:rsid w:val="00E617BE"/>
+    <w:rsid w:val="00AA5B6D"/>
     <w:pPr>
       <w:widowControl w:val="0"/>
       <w:pBdr>
@@ -15788,7 +15912,7 @@
   <w:style w:type="paragraph" w:customStyle="1" w:styleId="BoxListHead">
     <w:name w:val="BoxListHead"/>
     <w:qFormat/>
-    <w:rsid w:val="00E617BE"/>
+    <w:rsid w:val="00AA5B6D"/>
     <w:pPr>
       <w:keepNext/>
       <w:keepLines/>
@@ -15822,7 +15946,7 @@
     <w:name w:val="wingdings"/>
     <w:uiPriority w:val="1"/>
     <w:qFormat/>
-    <w:rsid w:val="00E617BE"/>
+    <w:rsid w:val="00AA5B6D"/>
     <w:rPr>
       <w:rFonts w:ascii="Wingdings2" w:hAnsi="Wingdings2" w:cs="Wingdings2"/>
       <w:color w:val="000000"/>
@@ -15836,7 +15960,7 @@
   <w:style w:type="paragraph" w:customStyle="1" w:styleId="ListBody">
     <w:name w:val="ListBody"/>
     <w:qFormat/>
-    <w:rsid w:val="00E617BE"/>
+    <w:rsid w:val="00AA5B6D"/>
     <w:pPr>
       <w:widowControl w:val="0"/>
       <w:pBdr>
@@ -15867,7 +15991,7 @@
     <w:name w:val="LinkURL"/>
     <w:uiPriority w:val="1"/>
     <w:qFormat/>
-    <w:rsid w:val="00E617BE"/>
+    <w:rsid w:val="00AA5B6D"/>
     <w:rPr>
       <w:rFonts w:cs="NewBaskervilleStd-Italic"/>
       <w:i/>
@@ -15883,7 +16007,7 @@
   <w:style w:type="paragraph" w:customStyle="1" w:styleId="Note">
     <w:name w:val="Note"/>
     <w:qFormat/>
-    <w:rsid w:val="00E617BE"/>
+    <w:rsid w:val="00AA5B6D"/>
     <w:pPr>
       <w:widowControl w:val="0"/>
       <w:pBdr>
@@ -15914,7 +16038,7 @@
   <w:style w:type="character" w:customStyle="1" w:styleId="bulletcharacter">
     <w:name w:val="bullet_character"/>
     <w:uiPriority w:val="99"/>
-    <w:rsid w:val="00E617BE"/>
+    <w:rsid w:val="00AA5B6D"/>
     <w:rPr>
       <w:rFonts w:ascii="Symbol" w:hAnsi="Symbol" w:cs="Symbol"/>
       <w:color w:val="000000"/>
@@ -15924,7 +16048,7 @@
     <w:name w:val="Superscript"/>
     <w:uiPriority w:val="1"/>
     <w:qFormat/>
-    <w:rsid w:val="00E617BE"/>
+    <w:rsid w:val="00AA5B6D"/>
     <w:rPr>
       <w:color w:val="3366FF"/>
       <w:vertAlign w:val="superscript"/>
@@ -15934,7 +16058,7 @@
     <w:name w:val="SuperscriptItalic"/>
     <w:uiPriority w:val="1"/>
     <w:qFormat/>
-    <w:rsid w:val="00E617BE"/>
+    <w:rsid w:val="00AA5B6D"/>
     <w:rPr>
       <w:i/>
       <w:color w:val="3366FF"/>
@@ -15945,7 +16069,7 @@
     <w:name w:val="Subscript"/>
     <w:uiPriority w:val="1"/>
     <w:qFormat/>
-    <w:rsid w:val="00E617BE"/>
+    <w:rsid w:val="00AA5B6D"/>
     <w:rPr>
       <w:color w:val="3366FF"/>
       <w:vertAlign w:val="subscript"/>
@@ -15955,7 +16079,7 @@
     <w:name w:val="SubscriptItalic"/>
     <w:uiPriority w:val="1"/>
     <w:qFormat/>
-    <w:rsid w:val="00E617BE"/>
+    <w:rsid w:val="00AA5B6D"/>
     <w:rPr>
       <w:i/>
       <w:color w:val="3366FF"/>
@@ -15966,7 +16090,7 @@
     <w:name w:val="Symbol"/>
     <w:uiPriority w:val="1"/>
     <w:qFormat/>
-    <w:rsid w:val="00E617BE"/>
+    <w:rsid w:val="00AA5B6D"/>
     <w:rPr>
       <w:rFonts w:ascii="Symbol" w:hAnsi="Symbol"/>
     </w:rPr>
@@ -15975,7 +16099,7 @@
     <w:name w:val="Italic"/>
     <w:uiPriority w:val="1"/>
     <w:qFormat/>
-    <w:rsid w:val="00E617BE"/>
+    <w:rsid w:val="00AA5B6D"/>
     <w:rPr>
       <w:rFonts w:cs="NewBaskervilleStd-Italic"/>
       <w:i/>
@@ -15991,7 +16115,7 @@
   <w:style w:type="paragraph" w:customStyle="1" w:styleId="ListBullet">
     <w:name w:val="ListBullet"/>
     <w:qFormat/>
-    <w:rsid w:val="00E617BE"/>
+    <w:rsid w:val="00AA5B6D"/>
     <w:pPr>
       <w:widowControl w:val="0"/>
       <w:numPr>
@@ -16027,7 +16151,7 @@
   <w:style w:type="paragraph" w:customStyle="1" w:styleId="ListCode">
     <w:name w:val="ListCode"/>
     <w:qFormat/>
-    <w:rsid w:val="00E617BE"/>
+    <w:rsid w:val="00AA5B6D"/>
     <w:pPr>
       <w:widowControl w:val="0"/>
       <w:pBdr>
@@ -16059,7 +16183,7 @@
   <w:style w:type="paragraph" w:customStyle="1" w:styleId="ListHead">
     <w:name w:val="ListHead"/>
     <w:qFormat/>
-    <w:rsid w:val="00E617BE"/>
+    <w:rsid w:val="00AA5B6D"/>
     <w:pPr>
       <w:keepNext/>
       <w:keepLines/>
@@ -16094,7 +16218,7 @@
   <w:style w:type="paragraph" w:customStyle="1" w:styleId="ListNumberSub">
     <w:name w:val="ListNumberSub"/>
     <w:qFormat/>
-    <w:rsid w:val="00E617BE"/>
+    <w:rsid w:val="00AA5B6D"/>
     <w:pPr>
       <w:widowControl w:val="0"/>
       <w:numPr>
@@ -16130,7 +16254,7 @@
     <w:name w:val="AltText"/>
     <w:uiPriority w:val="1"/>
     <w:qFormat/>
-    <w:rsid w:val="00E617BE"/>
+    <w:rsid w:val="00AA5B6D"/>
     <w:rPr>
       <w:color w:val="FF358C"/>
       <w:u w:val="single"/>
@@ -16139,7 +16263,7 @@
   <w:style w:type="paragraph" w:customStyle="1" w:styleId="PartNumber">
     <w:name w:val="PartNumber"/>
     <w:qFormat/>
-    <w:rsid w:val="00E617BE"/>
+    <w:rsid w:val="00AA5B6D"/>
     <w:pPr>
       <w:widowControl w:val="0"/>
       <w:pBdr>
@@ -16173,7 +16297,7 @@
   <w:style w:type="paragraph" w:customStyle="1" w:styleId="PartTitle">
     <w:name w:val="PartTitle"/>
     <w:qFormat/>
-    <w:rsid w:val="00E617BE"/>
+    <w:rsid w:val="00AA5B6D"/>
     <w:pPr>
       <w:keepLines/>
       <w:widowControl w:val="0"/>
@@ -16210,7 +16334,7 @@
   <w:style w:type="paragraph" w:customStyle="1" w:styleId="PartIntro">
     <w:name w:val="PartIntro"/>
     <w:qFormat/>
-    <w:rsid w:val="00E617BE"/>
+    <w:rsid w:val="00AA5B6D"/>
     <w:pPr>
       <w:widowControl w:val="0"/>
       <w:pBdr>
@@ -16241,7 +16365,7 @@
   <w:style w:type="paragraph" w:customStyle="1" w:styleId="PartList">
     <w:name w:val="PartList"/>
     <w:qFormat/>
-    <w:rsid w:val="00E617BE"/>
+    <w:rsid w:val="00AA5B6D"/>
     <w:pPr>
       <w:widowControl w:val="0"/>
       <w:pBdr>
@@ -16274,7 +16398,7 @@
   <w:style w:type="paragraph" w:customStyle="1" w:styleId="ChapterIntroList">
     <w:name w:val="ChapterIntroList"/>
     <w:qFormat/>
-    <w:rsid w:val="00E617BE"/>
+    <w:rsid w:val="00AA5B6D"/>
     <w:pPr>
       <w:widowControl w:val="0"/>
       <w:pBdr>
@@ -16306,7 +16430,7 @@
   </w:style>
   <w:style w:type="paragraph" w:customStyle="1" w:styleId="ChapterSubtitle">
     <w:name w:val="ChapterSubtitle"/>
-    <w:rsid w:val="00E617BE"/>
+    <w:rsid w:val="00AA5B6D"/>
     <w:pPr>
       <w:keepLines/>
       <w:widowControl w:val="0"/>
@@ -16342,7 +16466,7 @@
   <w:style w:type="paragraph" w:customStyle="1" w:styleId="BodyContinued">
     <w:name w:val="BodyContinued"/>
     <w:qFormat/>
-    <w:rsid w:val="00E617BE"/>
+    <w:rsid w:val="00AA5B6D"/>
     <w:pPr>
       <w:widowControl w:val="0"/>
       <w:pBdr>
@@ -16373,7 +16497,7 @@
   <w:style w:type="paragraph" w:customStyle="1" w:styleId="BoxHeadA">
     <w:name w:val="BoxHeadA"/>
     <w:qFormat/>
-    <w:rsid w:val="00E617BE"/>
+    <w:rsid w:val="00AA5B6D"/>
     <w:pPr>
       <w:keepNext/>
       <w:keepLines/>
@@ -16410,7 +16534,7 @@
     <w:name w:val="BoxHeadB"/>
     <w:basedOn w:val="BoxHeadA"/>
     <w:qFormat/>
-    <w:rsid w:val="00E617BE"/>
+    <w:rsid w:val="00AA5B6D"/>
     <w:pPr>
       <w:spacing w:before="120"/>
     </w:pPr>
@@ -16423,7 +16547,7 @@
   <w:style w:type="paragraph" w:customStyle="1" w:styleId="BoxBodyContinued">
     <w:name w:val="BoxBodyContinued"/>
     <w:qFormat/>
-    <w:rsid w:val="00E617BE"/>
+    <w:rsid w:val="00AA5B6D"/>
     <w:pPr>
       <w:widowControl w:val="0"/>
       <w:pBdr>
@@ -16451,7 +16575,7 @@
   </w:style>
   <w:style w:type="paragraph" w:customStyle="1" w:styleId="RunInHead">
     <w:name w:val="RunInHead"/>
-    <w:rsid w:val="00E617BE"/>
+    <w:rsid w:val="00AA5B6D"/>
     <w:pPr>
       <w:widowControl w:val="0"/>
       <w:pBdr>
@@ -16482,7 +16606,7 @@
   <w:style w:type="paragraph" w:customStyle="1" w:styleId="RunInPara">
     <w:name w:val="RunInPara"/>
     <w:qFormat/>
-    <w:rsid w:val="00E617BE"/>
+    <w:rsid w:val="00AA5B6D"/>
     <w:pPr>
       <w:widowControl w:val="0"/>
       <w:pBdr>
@@ -16511,7 +16635,7 @@
   </w:style>
   <w:style w:type="paragraph" w:customStyle="1" w:styleId="BoxRunInHead">
     <w:name w:val="BoxRunInHead"/>
-    <w:rsid w:val="00E617BE"/>
+    <w:rsid w:val="00AA5B6D"/>
     <w:pPr>
       <w:widowControl w:val="0"/>
       <w:pBdr>
@@ -16541,7 +16665,7 @@
   <w:style w:type="paragraph" w:customStyle="1" w:styleId="BoxRunInPara">
     <w:name w:val="BoxRunInPara"/>
     <w:qFormat/>
-    <w:rsid w:val="00E617BE"/>
+    <w:rsid w:val="00AA5B6D"/>
     <w:pPr>
       <w:widowControl w:val="0"/>
       <w:pBdr>
@@ -16570,7 +16694,7 @@
   <w:style w:type="paragraph" w:customStyle="1" w:styleId="BoxExtractPara">
     <w:name w:val="BoxExtractPara"/>
     <w:qFormat/>
-    <w:rsid w:val="00E617BE"/>
+    <w:rsid w:val="00AA5B6D"/>
     <w:pPr>
       <w:widowControl w:val="0"/>
       <w:pBdr>
@@ -16601,7 +16725,7 @@
     <w:name w:val="GraphicInline"/>
     <w:uiPriority w:val="1"/>
     <w:qFormat/>
-    <w:rsid w:val="00E617BE"/>
+    <w:rsid w:val="00AA5B6D"/>
     <w:rPr>
       <w:color w:val="3366FF"/>
       <w:bdr w:val="none" w:sz="0" w:space="0" w:color="auto"/>
@@ -16612,7 +16736,7 @@
     <w:name w:val="DigitalOnly"/>
     <w:uiPriority w:val="1"/>
     <w:qFormat/>
-    <w:rsid w:val="00E617BE"/>
+    <w:rsid w:val="00AA5B6D"/>
     <w:rPr>
       <w:color w:val="3366FF"/>
       <w:bdr w:val="single" w:sz="4" w:space="0" w:color="3366FF"/>
@@ -16622,7 +16746,7 @@
     <w:name w:val="PrintOnly"/>
     <w:uiPriority w:val="1"/>
     <w:qFormat/>
-    <w:rsid w:val="00E617BE"/>
+    <w:rsid w:val="00AA5B6D"/>
     <w:rPr>
       <w:color w:val="3366FF"/>
       <w:bdr w:val="single" w:sz="4" w:space="0" w:color="FF0000"/>
@@ -16633,7 +16757,7 @@
     <w:basedOn w:val="LinkURL"/>
     <w:uiPriority w:val="1"/>
     <w:qFormat/>
-    <w:rsid w:val="00E617BE"/>
+    <w:rsid w:val="00AA5B6D"/>
     <w:rPr>
       <w:rFonts w:cs="NewBaskervilleStd-Italic"/>
       <w:b w:val="0"/>
@@ -16653,7 +16777,7 @@
     <w:basedOn w:val="LinkEmail"/>
     <w:uiPriority w:val="1"/>
     <w:qFormat/>
-    <w:rsid w:val="00E617BE"/>
+    <w:rsid w:val="00AA5B6D"/>
     <w:rPr>
       <w:rFonts w:cs="NewBaskervilleStd-Italic"/>
       <w:b w:val="0"/>
@@ -16672,7 +16796,7 @@
     <w:name w:val="Highlight"/>
     <w:uiPriority w:val="1"/>
     <w:qFormat/>
-    <w:rsid w:val="00E617BE"/>
+    <w:rsid w:val="00AA5B6D"/>
     <w:rPr>
       <w:color w:val="3366FF"/>
       <w:bdr w:val="none" w:sz="0" w:space="0" w:color="auto"/>
@@ -16683,7 +16807,7 @@
     <w:name w:val="FootnoteReference"/>
     <w:uiPriority w:val="1"/>
     <w:qFormat/>
-    <w:rsid w:val="00E617BE"/>
+    <w:rsid w:val="00AA5B6D"/>
     <w:rPr>
       <w:color w:val="3366FF"/>
       <w:vertAlign w:val="superscript"/>
@@ -16692,7 +16816,7 @@
   <w:style w:type="paragraph" w:customStyle="1" w:styleId="Footnote">
     <w:name w:val="Footnote"/>
     <w:qFormat/>
-    <w:rsid w:val="00E617BE"/>
+    <w:rsid w:val="00AA5B6D"/>
     <w:pPr>
       <w:widowControl w:val="0"/>
       <w:pBdr>
@@ -16724,7 +16848,7 @@
     <w:basedOn w:val="FootnoteReference"/>
     <w:uiPriority w:val="1"/>
     <w:qFormat/>
-    <w:rsid w:val="00E617BE"/>
+    <w:rsid w:val="00AA5B6D"/>
     <w:rPr>
       <w:color w:val="3366FF"/>
       <w:vertAlign w:val="superscript"/>
@@ -16735,7 +16859,7 @@
     <w:basedOn w:val="FootnoteReference"/>
     <w:uiPriority w:val="1"/>
     <w:qFormat/>
-    <w:rsid w:val="00E617BE"/>
+    <w:rsid w:val="00AA5B6D"/>
     <w:rPr>
       <w:color w:val="3366FF"/>
       <w:vertAlign w:val="superscript"/>
@@ -16744,7 +16868,7 @@
   <w:style w:type="paragraph" w:customStyle="1" w:styleId="QuotePara">
     <w:name w:val="QuotePara"/>
     <w:qFormat/>
-    <w:rsid w:val="00E617BE"/>
+    <w:rsid w:val="00AA5B6D"/>
     <w:pPr>
       <w:widowControl w:val="0"/>
       <w:pBdr>
@@ -16776,7 +16900,7 @@
     <w:name w:val="QuoteSource"/>
     <w:basedOn w:val="QuotePara"/>
     <w:qFormat/>
-    <w:rsid w:val="00E617BE"/>
+    <w:rsid w:val="00AA5B6D"/>
     <w:pPr>
       <w:spacing w:after="240"/>
       <w:jc w:val="right"/>
@@ -16789,7 +16913,7 @@
     <w:name w:val="Caps"/>
     <w:uiPriority w:val="1"/>
     <w:qFormat/>
-    <w:rsid w:val="00E617BE"/>
+    <w:rsid w:val="00AA5B6D"/>
     <w:rPr>
       <w:caps/>
       <w:smallCaps w:val="0"/>
@@ -16800,7 +16924,7 @@
     <w:name w:val="SmallCaps"/>
     <w:uiPriority w:val="1"/>
     <w:qFormat/>
-    <w:rsid w:val="00E617BE"/>
+    <w:rsid w:val="00AA5B6D"/>
     <w:rPr>
       <w:caps w:val="0"/>
       <w:smallCaps/>
@@ -16812,7 +16936,7 @@
     <w:basedOn w:val="SmallCaps"/>
     <w:uiPriority w:val="1"/>
     <w:qFormat/>
-    <w:rsid w:val="00E617BE"/>
+    <w:rsid w:val="00AA5B6D"/>
     <w:rPr>
       <w:b/>
       <w:bCs/>
@@ -16826,7 +16950,7 @@
     <w:basedOn w:val="SmallCapsBold"/>
     <w:uiPriority w:val="1"/>
     <w:qFormat/>
-    <w:rsid w:val="00E617BE"/>
+    <w:rsid w:val="00AA5B6D"/>
     <w:rPr>
       <w:b/>
       <w:bCs/>
@@ -16842,7 +16966,7 @@
     <w:basedOn w:val="SmallCaps"/>
     <w:uiPriority w:val="1"/>
     <w:qFormat/>
-    <w:rsid w:val="00E617BE"/>
+    <w:rsid w:val="00AA5B6D"/>
     <w:rPr>
       <w:i/>
       <w:iCs/>
@@ -16855,7 +16979,7 @@
     <w:name w:val="NSSymbol"/>
     <w:uiPriority w:val="1"/>
     <w:qFormat/>
-    <w:rsid w:val="00E617BE"/>
+    <w:rsid w:val="00AA5B6D"/>
     <w:rPr>
       <w:color w:val="3366FF"/>
     </w:rPr>
@@ -16864,7 +16988,7 @@
     <w:name w:val="Table Grid"/>
     <w:basedOn w:val="TableNormal"/>
     <w:uiPriority w:val="59"/>
-    <w:rsid w:val="00E617BE"/>
+    <w:rsid w:val="00AA5B6D"/>
     <w:pPr>
       <w:pBdr>
         <w:top w:val="none" w:sz="0" w:space="0" w:color="auto"/>
@@ -16895,7 +17019,7 @@
   <w:style w:type="paragraph" w:customStyle="1" w:styleId="TableHeaderSub">
     <w:name w:val="TableHeaderSub"/>
     <w:qFormat/>
-    <w:rsid w:val="00E617BE"/>
+    <w:rsid w:val="00AA5B6D"/>
     <w:pPr>
       <w:keepLines/>
       <w:widowControl w:val="0"/>
@@ -16926,7 +17050,7 @@
   <w:style w:type="paragraph" w:customStyle="1" w:styleId="TableFootnote">
     <w:name w:val="TableFootnote"/>
     <w:qFormat/>
-    <w:rsid w:val="00E617BE"/>
+    <w:rsid w:val="00AA5B6D"/>
     <w:pPr>
       <w:keepLines/>
       <w:widowControl w:val="0"/>
@@ -16956,7 +17080,7 @@
   <w:style w:type="paragraph" w:customStyle="1" w:styleId="TableListBulleted">
     <w:name w:val="TableListBulleted"/>
     <w:qFormat/>
-    <w:rsid w:val="00E617BE"/>
+    <w:rsid w:val="00AA5B6D"/>
     <w:pPr>
       <w:keepLines/>
       <w:widowControl w:val="0"/>
@@ -16989,7 +17113,7 @@
   <w:style w:type="paragraph" w:customStyle="1" w:styleId="TableListNumbered">
     <w:name w:val="TableListNumbered"/>
     <w:qFormat/>
-    <w:rsid w:val="00E617BE"/>
+    <w:rsid w:val="00AA5B6D"/>
     <w:pPr>
       <w:keepLines/>
       <w:widowControl w:val="0"/>
@@ -17022,7 +17146,7 @@
   <w:style w:type="paragraph" w:customStyle="1" w:styleId="TableListPlain">
     <w:name w:val="TableListPlain"/>
     <w:qFormat/>
-    <w:rsid w:val="00E617BE"/>
+    <w:rsid w:val="00AA5B6D"/>
     <w:pPr>
       <w:keepLines/>
       <w:widowControl w:val="0"/>
@@ -17054,7 +17178,7 @@
     <w:name w:val="ExtractPara"/>
     <w:basedOn w:val="QuotePara"/>
     <w:qFormat/>
-    <w:rsid w:val="00E617BE"/>
+    <w:rsid w:val="00AA5B6D"/>
     <w:rPr>
       <w:i w:val="0"/>
       <w:sz w:val="18"/>
@@ -17065,7 +17189,7 @@
     <w:name w:val="ExtractSource"/>
     <w:basedOn w:val="ExtractPara"/>
     <w:qFormat/>
-    <w:rsid w:val="00E617BE"/>
+    <w:rsid w:val="00AA5B6D"/>
     <w:pPr>
       <w:jc w:val="right"/>
     </w:pPr>
@@ -17074,7 +17198,7 @@
     <w:name w:val="ExtractParaContinued"/>
     <w:basedOn w:val="ExtractPara"/>
     <w:qFormat/>
-    <w:rsid w:val="00E617BE"/>
+    <w:rsid w:val="00AA5B6D"/>
     <w:pPr>
       <w:spacing w:before="0"/>
       <w:ind w:firstLine="360"/>
@@ -17083,7 +17207,7 @@
   <w:style w:type="paragraph" w:customStyle="1" w:styleId="AppendixNumber">
     <w:name w:val="AppendixNumber"/>
     <w:qFormat/>
-    <w:rsid w:val="00E617BE"/>
+    <w:rsid w:val="00AA5B6D"/>
     <w:pPr>
       <w:widowControl w:val="0"/>
       <w:pBdr>
@@ -17117,7 +17241,7 @@
   <w:style w:type="paragraph" w:customStyle="1" w:styleId="AppendixTitle">
     <w:name w:val="AppendixTitle"/>
     <w:qFormat/>
-    <w:rsid w:val="00E617BE"/>
+    <w:rsid w:val="00AA5B6D"/>
     <w:pPr>
       <w:keepLines/>
       <w:widowControl w:val="0"/>
@@ -17154,7 +17278,7 @@
   <w:style w:type="paragraph" w:customStyle="1" w:styleId="BackmatterTitle">
     <w:name w:val="BackmatterTitle"/>
     <w:qFormat/>
-    <w:rsid w:val="00E617BE"/>
+    <w:rsid w:val="00AA5B6D"/>
     <w:pPr>
       <w:keepLines/>
       <w:widowControl w:val="0"/>
@@ -17190,7 +17314,7 @@
   <w:style w:type="paragraph" w:customStyle="1" w:styleId="GlossaryTerm">
     <w:name w:val="GlossaryTerm"/>
     <w:qFormat/>
-    <w:rsid w:val="00E617BE"/>
+    <w:rsid w:val="00AA5B6D"/>
     <w:pPr>
       <w:widowControl w:val="0"/>
       <w:pBdr>
@@ -17222,7 +17346,7 @@
   <w:style w:type="paragraph" w:customStyle="1" w:styleId="GlossaryDefinition">
     <w:name w:val="GlossaryDefinition"/>
     <w:qFormat/>
-    <w:rsid w:val="00E617BE"/>
+    <w:rsid w:val="00AA5B6D"/>
     <w:pPr>
       <w:widowControl w:val="0"/>
       <w:pBdr>
@@ -17252,7 +17376,7 @@
   <w:style w:type="paragraph" w:customStyle="1" w:styleId="EndnoteEntry">
     <w:name w:val="EndnoteEntry"/>
     <w:qFormat/>
-    <w:rsid w:val="00E617BE"/>
+    <w:rsid w:val="00AA5B6D"/>
     <w:pPr>
       <w:widowControl w:val="0"/>
       <w:pBdr>
@@ -17284,7 +17408,7 @@
     <w:basedOn w:val="EndnoteReference"/>
     <w:uiPriority w:val="1"/>
     <w:qFormat/>
-    <w:rsid w:val="00E617BE"/>
+    <w:rsid w:val="00AA5B6D"/>
     <w:rPr>
       <w:color w:val="3366FF"/>
       <w:vertAlign w:val="superscript"/>
@@ -17293,7 +17417,7 @@
   <w:style w:type="paragraph" w:customStyle="1" w:styleId="Reference">
     <w:name w:val="Reference"/>
     <w:qFormat/>
-    <w:rsid w:val="00E617BE"/>
+    <w:rsid w:val="00AA5B6D"/>
     <w:pPr>
       <w:widowControl w:val="0"/>
       <w:pBdr>
@@ -17323,7 +17447,7 @@
   <w:style w:type="paragraph" w:customStyle="1" w:styleId="HeadAExercise">
     <w:name w:val="HeadAExercise"/>
     <w:qFormat/>
-    <w:rsid w:val="00E617BE"/>
+    <w:rsid w:val="00AA5B6D"/>
     <w:pPr>
       <w:keepNext/>
       <w:keepLines/>
@@ -17364,7 +17488,7 @@
     <w:name w:val="LiteralGray"/>
     <w:uiPriority w:val="1"/>
     <w:qFormat/>
-    <w:rsid w:val="00E617BE"/>
+    <w:rsid w:val="00AA5B6D"/>
     <w:rPr>
       <w:rFonts w:ascii="Courier" w:hAnsi="Courier"/>
       <w:color w:val="A6A6A6" w:themeColor="background1" w:themeShade="A6"/>
@@ -17374,7 +17498,7 @@
     <w:name w:val="PyBracket"/>
     <w:uiPriority w:val="1"/>
     <w:qFormat/>
-    <w:rsid w:val="00E617BE"/>
+    <w:rsid w:val="00AA5B6D"/>
     <w:rPr>
       <w:rFonts w:ascii="Courier" w:hAnsi="Courier" w:cs="TheSansMonoCondensed-Plain"/>
       <w:color w:val="B12735"/>
@@ -17393,7 +17517,7 @@
     <w:basedOn w:val="PyBracket"/>
     <w:uiPriority w:val="1"/>
     <w:qFormat/>
-    <w:rsid w:val="00E617BE"/>
+    <w:rsid w:val="00AA5B6D"/>
     <w:rPr>
       <w:rFonts w:ascii="Courier" w:hAnsi="Courier" w:cs="TheSansMonoCondensed-Plain"/>
       <w:color w:val="BF8F00" w:themeColor="accent4" w:themeShade="BF"/>
@@ -17412,7 +17536,7 @@
     <w:basedOn w:val="PyBracket"/>
     <w:uiPriority w:val="1"/>
     <w:qFormat/>
-    <w:rsid w:val="00E617BE"/>
+    <w:rsid w:val="00AA5B6D"/>
     <w:rPr>
       <w:rFonts w:ascii="Courier" w:hAnsi="Courier" w:cs="TheSansMonoCondensed-Plain"/>
       <w:color w:val="008000"/>
@@ -17430,14 +17554,14 @@
     <w:name w:val="BookHalfTitle"/>
     <w:basedOn w:val="BackmatterTitle"/>
     <w:qFormat/>
-    <w:rsid w:val="00E617BE"/>
+    <w:rsid w:val="00AA5B6D"/>
   </w:style>
   <w:style w:type="character" w:styleId="BookTitle">
     <w:name w:val="Book Title"/>
     <w:basedOn w:val="DefaultParagraphFont"/>
     <w:uiPriority w:val="33"/>
     <w:qFormat/>
-    <w:rsid w:val="00E617BE"/>
+    <w:rsid w:val="00AA5B6D"/>
     <w:rPr>
       <w:b/>
       <w:bCs/>
@@ -17448,7 +17572,7 @@
   <w:style w:type="paragraph" w:customStyle="1" w:styleId="BookTitle0">
     <w:name w:val="BookTitle"/>
     <w:qFormat/>
-    <w:rsid w:val="00E617BE"/>
+    <w:rsid w:val="00AA5B6D"/>
     <w:pPr>
       <w:widowControl w:val="0"/>
       <w:pBdr>
@@ -17483,13 +17607,13 @@
     <w:name w:val="BookSubtitle"/>
     <w:basedOn w:val="ChapterSubtitle"/>
     <w:qFormat/>
-    <w:rsid w:val="00E617BE"/>
+    <w:rsid w:val="00AA5B6D"/>
   </w:style>
   <w:style w:type="paragraph" w:customStyle="1" w:styleId="BookEdition">
     <w:name w:val="BookEdition"/>
     <w:basedOn w:val="BookSubtitle"/>
     <w:qFormat/>
-    <w:rsid w:val="00E617BE"/>
+    <w:rsid w:val="00AA5B6D"/>
     <w:rPr>
       <w:b w:val="0"/>
       <w:bCs w:val="0"/>
@@ -17503,7 +17627,7 @@
     <w:name w:val="BookAuthor"/>
     <w:basedOn w:val="BookEdition"/>
     <w:qFormat/>
-    <w:rsid w:val="00E617BE"/>
+    <w:rsid w:val="00AA5B6D"/>
     <w:rPr>
       <w:i w:val="0"/>
       <w:iCs w:val="0"/>
@@ -17514,7 +17638,7 @@
     <w:name w:val="BookPublisher"/>
     <w:basedOn w:val="BookAuthor"/>
     <w:qFormat/>
-    <w:rsid w:val="00E617BE"/>
+    <w:rsid w:val="00AA5B6D"/>
     <w:rPr>
       <w:i/>
       <w:iCs/>
@@ -17526,7 +17650,7 @@
   <w:style w:type="paragraph" w:customStyle="1" w:styleId="Copyright">
     <w:name w:val="Copyright"/>
     <w:qFormat/>
-    <w:rsid w:val="00E617BE"/>
+    <w:rsid w:val="00AA5B6D"/>
     <w:pPr>
       <w:widowControl w:val="0"/>
       <w:pBdr>
@@ -17556,13 +17680,13 @@
     <w:name w:val="CopyrightLOC"/>
     <w:basedOn w:val="Copyright"/>
     <w:qFormat/>
-    <w:rsid w:val="00E617BE"/>
+    <w:rsid w:val="00AA5B6D"/>
   </w:style>
   <w:style w:type="paragraph" w:customStyle="1" w:styleId="CopyrightHead">
     <w:name w:val="CopyrightHead"/>
     <w:basedOn w:val="CopyrightLOC"/>
     <w:qFormat/>
-    <w:rsid w:val="00E617BE"/>
+    <w:rsid w:val="00AA5B6D"/>
     <w:rPr>
       <w:b/>
     </w:rPr>
@@ -17571,19 +17695,19 @@
     <w:name w:val="Dedication"/>
     <w:basedOn w:val="BookPublisher"/>
     <w:qFormat/>
-    <w:rsid w:val="00E617BE"/>
+    <w:rsid w:val="00AA5B6D"/>
   </w:style>
   <w:style w:type="paragraph" w:customStyle="1" w:styleId="FrontmatterTitle">
     <w:name w:val="FrontmatterTitle"/>
     <w:basedOn w:val="BackmatterTitle"/>
     <w:qFormat/>
-    <w:rsid w:val="00E617BE"/>
+    <w:rsid w:val="00AA5B6D"/>
   </w:style>
   <w:style w:type="paragraph" w:customStyle="1" w:styleId="TOCFM">
     <w:name w:val="TOCFM"/>
     <w:basedOn w:val="Normal"/>
     <w:qFormat/>
-    <w:rsid w:val="00E617BE"/>
+    <w:rsid w:val="00AA5B6D"/>
     <w:pPr>
       <w:widowControl w:val="0"/>
       <w:autoSpaceDE w:val="0"/>
@@ -17603,7 +17727,7 @@
     <w:name w:val="TOCH1"/>
     <w:basedOn w:val="TOCFM"/>
     <w:qFormat/>
-    <w:rsid w:val="00E617BE"/>
+    <w:rsid w:val="00AA5B6D"/>
     <w:pPr>
       <w:ind w:left="720"/>
     </w:pPr>
@@ -17615,7 +17739,7 @@
     <w:name w:val="TOCPart"/>
     <w:basedOn w:val="TOCH1"/>
     <w:qFormat/>
-    <w:rsid w:val="00E617BE"/>
+    <w:rsid w:val="00AA5B6D"/>
     <w:pPr>
       <w:spacing w:before="120"/>
       <w:ind w:left="0"/>
@@ -17631,7 +17755,7 @@
     <w:name w:val="TOCChapter"/>
     <w:basedOn w:val="TOCH1"/>
     <w:qFormat/>
-    <w:rsid w:val="00E617BE"/>
+    <w:rsid w:val="00AA5B6D"/>
     <w:pPr>
       <w:ind w:left="360"/>
     </w:pPr>
@@ -17644,7 +17768,7 @@
     <w:name w:val="TOCH2"/>
     <w:basedOn w:val="TOCH1"/>
     <w:qFormat/>
-    <w:rsid w:val="00E617BE"/>
+    <w:rsid w:val="00AA5B6D"/>
     <w:pPr>
       <w:ind w:left="1080"/>
     </w:pPr>
@@ -17656,7 +17780,7 @@
     <w:name w:val="TOCH3"/>
     <w:basedOn w:val="TOCH1"/>
     <w:qFormat/>
-    <w:rsid w:val="00E617BE"/>
+    <w:rsid w:val="00AA5B6D"/>
     <w:pPr>
       <w:ind w:left="1440"/>
     </w:pPr>
@@ -17668,7 +17792,7 @@
   <w:style w:type="paragraph" w:customStyle="1" w:styleId="BoxType">
     <w:name w:val="BoxType"/>
     <w:qFormat/>
-    <w:rsid w:val="00E617BE"/>
+    <w:rsid w:val="00AA5B6D"/>
     <w:pPr>
       <w:keepLines/>
       <w:widowControl w:val="0"/>
@@ -17701,7 +17825,7 @@
     <w:name w:val="CustomCharStyle"/>
     <w:uiPriority w:val="1"/>
     <w:qFormat/>
-    <w:rsid w:val="00E617BE"/>
+    <w:rsid w:val="00AA5B6D"/>
     <w:rPr>
       <w:b w:val="0"/>
       <w:bCs w:val="0"/>
@@ -17716,7 +17840,7 @@
     <w:name w:val="CodeAnnotation"/>
     <w:uiPriority w:val="1"/>
     <w:qFormat/>
-    <w:rsid w:val="00E617BE"/>
+    <w:rsid w:val="00AA5B6D"/>
     <w:rPr>
       <w:rFonts w:ascii="Courier" w:hAnsi="Courier" w:cs="TheSansMonoCondensed-Plain"/>
       <w:color w:val="FFFFFF" w:themeColor="background1"/>
@@ -17735,7 +17859,7 @@
   <w:style w:type="paragraph" w:customStyle="1" w:styleId="HeadANumber">
     <w:name w:val="HeadANumber"/>
     <w:qFormat/>
-    <w:rsid w:val="00E617BE"/>
+    <w:rsid w:val="00AA5B6D"/>
     <w:pPr>
       <w:keepNext/>
       <w:keepLines/>
@@ -17777,7 +17901,7 @@
   <w:style w:type="paragraph" w:customStyle="1" w:styleId="HeadBNumber">
     <w:name w:val="HeadBNumber"/>
     <w:qFormat/>
-    <w:rsid w:val="00E617BE"/>
+    <w:rsid w:val="00AA5B6D"/>
     <w:pPr>
       <w:keepNext/>
       <w:keepLines/>
@@ -17821,7 +17945,7 @@
   <w:style w:type="paragraph" w:customStyle="1" w:styleId="HeadC">
     <w:name w:val="HeadC"/>
     <w:qFormat/>
-    <w:rsid w:val="00E617BE"/>
+    <w:rsid w:val="00AA5B6D"/>
     <w:pPr>
       <w:keepNext/>
       <w:keepLines/>
@@ -17856,7 +17980,7 @@
   <w:style w:type="paragraph" w:customStyle="1" w:styleId="HeadCNumber">
     <w:name w:val="HeadCNumber"/>
     <w:qFormat/>
-    <w:rsid w:val="00E617BE"/>
+    <w:rsid w:val="00AA5B6D"/>
     <w:pPr>
       <w:keepNext/>
       <w:keepLines/>
@@ -17897,7 +18021,7 @@
   <w:style w:type="paragraph" w:customStyle="1" w:styleId="ListPlain">
     <w:name w:val="ListPlain"/>
     <w:qFormat/>
-    <w:rsid w:val="00E617BE"/>
+    <w:rsid w:val="00AA5B6D"/>
     <w:pPr>
       <w:widowControl w:val="0"/>
       <w:pBdr>
@@ -17927,7 +18051,7 @@
   <w:style w:type="paragraph" w:customStyle="1" w:styleId="BoxListNumber">
     <w:name w:val="BoxListNumber"/>
     <w:qFormat/>
-    <w:rsid w:val="00E617BE"/>
+    <w:rsid w:val="00AA5B6D"/>
     <w:pPr>
       <w:widowControl w:val="0"/>
       <w:numPr>
@@ -17960,7 +18084,7 @@
   <w:style w:type="paragraph" w:customStyle="1" w:styleId="BoxListPlain">
     <w:name w:val="BoxListPlain"/>
     <w:qFormat/>
-    <w:rsid w:val="00E617BE"/>
+    <w:rsid w:val="00AA5B6D"/>
     <w:pPr>
       <w:widowControl w:val="0"/>
       <w:pBdr>
@@ -17989,7 +18113,7 @@
   <w:style w:type="paragraph" w:customStyle="1" w:styleId="BoxTitle">
     <w:name w:val="BoxTitle"/>
     <w:qFormat/>
-    <w:rsid w:val="00E617BE"/>
+    <w:rsid w:val="00AA5B6D"/>
     <w:pPr>
       <w:keepNext/>
       <w:keepLines/>
@@ -18023,7 +18147,7 @@
     <w:name w:val="MenuArrow"/>
     <w:uiPriority w:val="1"/>
     <w:qFormat/>
-    <w:rsid w:val="00E617BE"/>
+    <w:rsid w:val="00AA5B6D"/>
     <w:rPr>
       <w:rFonts w:ascii="Webdings" w:hAnsi="Webdings" w:cs="Webdings"/>
       <w:color w:val="3366FF"/>
@@ -18037,7 +18161,7 @@
   <w:style w:type="paragraph" w:customStyle="1" w:styleId="TableTitle">
     <w:name w:val="TableTitle"/>
     <w:qFormat/>
-    <w:rsid w:val="00E617BE"/>
+    <w:rsid w:val="00AA5B6D"/>
     <w:pPr>
       <w:keepNext/>
       <w:keepLines/>
@@ -18074,7 +18198,7 @@
     <w:name w:val="EpigraphSource"/>
     <w:basedOn w:val="Epigraph"/>
     <w:qFormat/>
-    <w:rsid w:val="00E617BE"/>
+    <w:rsid w:val="00AA5B6D"/>
     <w:pPr>
       <w:jc w:val="right"/>
     </w:pPr>
@@ -18086,31 +18210,31 @@
     <w:name w:val="SourceForeword"/>
     <w:basedOn w:val="ReviewSource"/>
     <w:qFormat/>
-    <w:rsid w:val="00E617BE"/>
+    <w:rsid w:val="00AA5B6D"/>
   </w:style>
   <w:style w:type="paragraph" w:customStyle="1" w:styleId="ReviewHead">
     <w:name w:val="ReviewHead"/>
     <w:basedOn w:val="FrontmatterTitle"/>
     <w:qFormat/>
-    <w:rsid w:val="00E617BE"/>
+    <w:rsid w:val="00AA5B6D"/>
   </w:style>
   <w:style w:type="paragraph" w:customStyle="1" w:styleId="ReviewQuote">
     <w:name w:val="ReviewQuote"/>
     <w:basedOn w:val="QuotePara"/>
     <w:qFormat/>
-    <w:rsid w:val="00E617BE"/>
+    <w:rsid w:val="00AA5B6D"/>
   </w:style>
   <w:style w:type="paragraph" w:customStyle="1" w:styleId="ReviewSource">
     <w:name w:val="ReviewSource"/>
     <w:basedOn w:val="QuoteSource"/>
     <w:qFormat/>
-    <w:rsid w:val="00E617BE"/>
+    <w:rsid w:val="00AA5B6D"/>
   </w:style>
   <w:style w:type="paragraph" w:customStyle="1" w:styleId="ListGraphic">
     <w:name w:val="ListGraphic"/>
     <w:basedOn w:val="GraphicSlug"/>
     <w:qFormat/>
-    <w:rsid w:val="00E617BE"/>
+    <w:rsid w:val="00AA5B6D"/>
     <w:pPr>
       <w:ind w:left="0"/>
     </w:pPr>
@@ -18119,7 +18243,7 @@
     <w:name w:val="ListCaption"/>
     <w:basedOn w:val="CaptionLine"/>
     <w:qFormat/>
-    <w:rsid w:val="00E617BE"/>
+    <w:rsid w:val="00AA5B6D"/>
     <w:pPr>
       <w:ind w:left="3600"/>
     </w:pPr>
@@ -18128,7 +18252,7 @@
     <w:name w:val="NoteContinued"/>
     <w:basedOn w:val="Note"/>
     <w:qFormat/>
-    <w:rsid w:val="00E617BE"/>
+    <w:rsid w:val="00AA5B6D"/>
     <w:pPr>
       <w:spacing w:before="0"/>
       <w:ind w:firstLine="0"/>
@@ -18138,7 +18262,7 @@
     <w:name w:val="NoteCode"/>
     <w:basedOn w:val="Code"/>
     <w:qFormat/>
-    <w:rsid w:val="00E617BE"/>
+    <w:rsid w:val="00AA5B6D"/>
     <w:pPr>
       <w:spacing w:after="240"/>
     </w:pPr>
@@ -18147,7 +18271,7 @@
     <w:name w:val="ListBulletSub"/>
     <w:basedOn w:val="ListBullet"/>
     <w:qFormat/>
-    <w:rsid w:val="00E617BE"/>
+    <w:rsid w:val="00AA5B6D"/>
     <w:pPr>
       <w:numPr>
         <w:numId w:val="33"/>
@@ -18159,7 +18283,7 @@
     <w:name w:val="CodeCustom1"/>
     <w:basedOn w:val="Code"/>
     <w:qFormat/>
-    <w:rsid w:val="00E617BE"/>
+    <w:rsid w:val="00AA5B6D"/>
     <w:rPr>
       <w:color w:val="00B0F0"/>
     </w:rPr>
@@ -18168,7 +18292,7 @@
     <w:name w:val="CodeCustom2"/>
     <w:basedOn w:val="CodeCustom1"/>
     <w:qFormat/>
-    <w:rsid w:val="00E617BE"/>
+    <w:rsid w:val="00AA5B6D"/>
     <w:pPr>
       <w:framePr w:wrap="around" w:vAnchor="text" w:hAnchor="text" w:y="1"/>
     </w:pPr>
@@ -18180,7 +18304,7 @@
     <w:name w:val="BoxGraphic"/>
     <w:basedOn w:val="BoxBodyFirst"/>
     <w:qFormat/>
-    <w:rsid w:val="00E617BE"/>
+    <w:rsid w:val="00AA5B6D"/>
     <w:rPr>
       <w:bCs/>
       <w:color w:val="A12126"/>
@@ -18190,13 +18314,13 @@
     <w:name w:val="Equation"/>
     <w:basedOn w:val="ListPlain"/>
     <w:qFormat/>
-    <w:rsid w:val="00E617BE"/>
+    <w:rsid w:val="00AA5B6D"/>
   </w:style>
   <w:style w:type="character" w:customStyle="1" w:styleId="LiteralSuperscript">
     <w:name w:val="LiteralSuperscript"/>
     <w:uiPriority w:val="1"/>
     <w:qFormat/>
-    <w:rsid w:val="00E617BE"/>
+    <w:rsid w:val="00AA5B6D"/>
     <w:rPr>
       <w:vertAlign w:val="superscript"/>
     </w:rPr>
@@ -18205,7 +18329,7 @@
     <w:name w:val="LiteralSubscript"/>
     <w:uiPriority w:val="1"/>
     <w:qFormat/>
-    <w:rsid w:val="00E617BE"/>
+    <w:rsid w:val="00AA5B6D"/>
     <w:rPr>
       <w:vertAlign w:val="subscript"/>
     </w:rPr>
@@ -18214,7 +18338,7 @@
     <w:name w:val="LiteralItalicSuperscript"/>
     <w:uiPriority w:val="1"/>
     <w:qFormat/>
-    <w:rsid w:val="00E617BE"/>
+    <w:rsid w:val="00AA5B6D"/>
     <w:rPr>
       <w:i/>
       <w:color w:val="3266FF"/>
@@ -18226,7 +18350,7 @@
     <w:basedOn w:val="LiteralItalicSuperscript"/>
     <w:uiPriority w:val="1"/>
     <w:qFormat/>
-    <w:rsid w:val="00E617BE"/>
+    <w:rsid w:val="00AA5B6D"/>
     <w:rPr>
       <w:i/>
       <w:color w:val="3266FF"/>
@@ -18237,7 +18361,7 @@
     <w:name w:val="BoxCodeAnnotated"/>
     <w:basedOn w:val="BoxCode"/>
     <w:qFormat/>
-    <w:rsid w:val="00E617BE"/>
+    <w:rsid w:val="00AA5B6D"/>
     <w:pPr>
       <w:ind w:hanging="216"/>
     </w:pPr>
@@ -18246,7 +18370,7 @@
     <w:name w:val="BoxListNumberSub"/>
     <w:basedOn w:val="BoxListNumber"/>
     <w:qFormat/>
-    <w:rsid w:val="00E617BE"/>
+    <w:rsid w:val="00AA5B6D"/>
     <w:pPr>
       <w:numPr>
         <w:numId w:val="51"/>
@@ -18257,7 +18381,7 @@
   <w:style w:type="numbering" w:customStyle="1" w:styleId="CurrentList1">
     <w:name w:val="Current List1"/>
     <w:uiPriority w:val="99"/>
-    <w:rsid w:val="00E617BE"/>
+    <w:rsid w:val="00AA5B6D"/>
     <w:pPr>
       <w:numPr>
         <w:numId w:val="18"/>
@@ -18267,7 +18391,7 @@
   <w:style w:type="numbering" w:customStyle="1" w:styleId="CurrentList2">
     <w:name w:val="Current List2"/>
     <w:uiPriority w:val="99"/>
-    <w:rsid w:val="00E617BE"/>
+    <w:rsid w:val="00AA5B6D"/>
     <w:pPr>
       <w:numPr>
         <w:numId w:val="19"/>
@@ -18277,7 +18401,7 @@
   <w:style w:type="paragraph" w:customStyle="1" w:styleId="ListContinued">
     <w:name w:val="ListContinued"/>
     <w:qFormat/>
-    <w:rsid w:val="00E617BE"/>
+    <w:rsid w:val="00AA5B6D"/>
     <w:pPr>
       <w:pBdr>
         <w:top w:val="none" w:sz="0" w:space="0" w:color="auto"/>
@@ -18303,7 +18427,7 @@
     <w:name w:val="ListCodeAnnotated"/>
     <w:basedOn w:val="ListCode"/>
     <w:qFormat/>
-    <w:rsid w:val="00E617BE"/>
+    <w:rsid w:val="00AA5B6D"/>
     <w:pPr>
       <w:ind w:left="1613" w:hanging="216"/>
     </w:pPr>
@@ -18311,7 +18435,7 @@
   <w:style w:type="paragraph" w:customStyle="1" w:styleId="ListLetter">
     <w:name w:val="ListLetter"/>
     <w:qFormat/>
-    <w:rsid w:val="00E617BE"/>
+    <w:rsid w:val="00AA5B6D"/>
     <w:pPr>
       <w:numPr>
         <w:numId w:val="21"/>
@@ -18339,7 +18463,7 @@
   <w:style w:type="paragraph" w:customStyle="1" w:styleId="ListLetterSub">
     <w:name w:val="ListLetterSub"/>
     <w:qFormat/>
-    <w:rsid w:val="00E617BE"/>
+    <w:rsid w:val="00AA5B6D"/>
     <w:pPr>
       <w:numPr>
         <w:numId w:val="53"/>
@@ -18367,7 +18491,7 @@
   <w:style w:type="paragraph" w:customStyle="1" w:styleId="ListPlainSub">
     <w:name w:val="ListPlainSub"/>
     <w:qFormat/>
-    <w:rsid w:val="00E617BE"/>
+    <w:rsid w:val="00AA5B6D"/>
     <w:pPr>
       <w:pBdr>
         <w:top w:val="none" w:sz="0" w:space="0" w:color="auto"/>
@@ -18392,7 +18516,7 @@
   <w:style w:type="numbering" w:customStyle="1" w:styleId="CurrentList3">
     <w:name w:val="Current List3"/>
     <w:uiPriority w:val="99"/>
-    <w:rsid w:val="00E617BE"/>
+    <w:rsid w:val="00AA5B6D"/>
     <w:pPr>
       <w:numPr>
         <w:numId w:val="22"/>
@@ -18402,7 +18526,7 @@
   <w:style w:type="numbering" w:customStyle="1" w:styleId="CurrentList4">
     <w:name w:val="Current List4"/>
     <w:uiPriority w:val="99"/>
-    <w:rsid w:val="00E617BE"/>
+    <w:rsid w:val="00AA5B6D"/>
     <w:pPr>
       <w:numPr>
         <w:numId w:val="23"/>
@@ -18413,7 +18537,7 @@
     <w:name w:val="BoxListLetter"/>
     <w:basedOn w:val="BoxListNumber"/>
     <w:qFormat/>
-    <w:rsid w:val="00E617BE"/>
+    <w:rsid w:val="00AA5B6D"/>
     <w:pPr>
       <w:numPr>
         <w:numId w:val="27"/>
@@ -18424,7 +18548,7 @@
   <w:style w:type="numbering" w:customStyle="1" w:styleId="CurrentList5">
     <w:name w:val="Current List5"/>
     <w:uiPriority w:val="99"/>
-    <w:rsid w:val="00E617BE"/>
+    <w:rsid w:val="00AA5B6D"/>
     <w:pPr>
       <w:numPr>
         <w:numId w:val="25"/>
@@ -18435,7 +18559,7 @@
     <w:name w:val="BoxListLetterSub"/>
     <w:basedOn w:val="BoxListNumber"/>
     <w:qFormat/>
-    <w:rsid w:val="00E617BE"/>
+    <w:rsid w:val="00AA5B6D"/>
     <w:pPr>
       <w:numPr>
         <w:numId w:val="50"/>
@@ -18445,7 +18569,7 @@
   <w:style w:type="numbering" w:customStyle="1" w:styleId="CurrentList6">
     <w:name w:val="Current List6"/>
     <w:uiPriority w:val="99"/>
-    <w:rsid w:val="00E617BE"/>
+    <w:rsid w:val="00AA5B6D"/>
     <w:pPr>
       <w:numPr>
         <w:numId w:val="26"/>
@@ -18456,7 +18580,7 @@
     <w:name w:val="BoxListBulletSub"/>
     <w:basedOn w:val="BoxListBullet"/>
     <w:qFormat/>
-    <w:rsid w:val="00E617BE"/>
+    <w:rsid w:val="00AA5B6D"/>
     <w:pPr>
       <w:numPr>
         <w:numId w:val="31"/>
@@ -18467,7 +18591,7 @@
   <w:style w:type="numbering" w:customStyle="1" w:styleId="CurrentList7">
     <w:name w:val="Current List7"/>
     <w:uiPriority w:val="99"/>
-    <w:rsid w:val="00E617BE"/>
+    <w:rsid w:val="00AA5B6D"/>
     <w:pPr>
       <w:numPr>
         <w:numId w:val="28"/>
@@ -18478,7 +18602,7 @@
     <w:name w:val="ChapterAuthor"/>
     <w:basedOn w:val="ChapterSubtitle"/>
     <w:qFormat/>
-    <w:rsid w:val="00E617BE"/>
+    <w:rsid w:val="00AA5B6D"/>
     <w:rPr>
       <w:i/>
       <w:sz w:val="22"/>
@@ -18488,7 +18612,7 @@
     <w:name w:val="ChineseChar"/>
     <w:uiPriority w:val="1"/>
     <w:qFormat/>
-    <w:rsid w:val="00E617BE"/>
+    <w:rsid w:val="00AA5B6D"/>
     <w:rPr>
       <w:lang w:val="fr-FR"/>
     </w:rPr>
@@ -18497,7 +18621,7 @@
     <w:name w:val="JapaneseChar"/>
     <w:uiPriority w:val="1"/>
     <w:qFormat/>
-    <w:rsid w:val="00E617BE"/>
+    <w:rsid w:val="00AA5B6D"/>
     <w:rPr>
       <w:lang w:val="fr-FR"/>
     </w:rPr>
@@ -18506,7 +18630,7 @@
     <w:name w:val="EmojiChar"/>
     <w:uiPriority w:val="99"/>
     <w:qFormat/>
-    <w:rsid w:val="00E617BE"/>
+    <w:rsid w:val="00AA5B6D"/>
     <w:rPr>
       <w:lang w:val="fr-FR"/>
     </w:rPr>
@@ -18515,7 +18639,7 @@
     <w:name w:val="Strikethrough"/>
     <w:uiPriority w:val="1"/>
     <w:qFormat/>
-    <w:rsid w:val="00E617BE"/>
+    <w:rsid w:val="00AA5B6D"/>
     <w:rPr>
       <w:strike/>
       <w:dstrike w:val="0"/>
@@ -18526,7 +18650,7 @@
     <w:basedOn w:val="Superscript"/>
     <w:uiPriority w:val="1"/>
     <w:qFormat/>
-    <w:rsid w:val="00E617BE"/>
+    <w:rsid w:val="00AA5B6D"/>
     <w:rPr>
       <w:b/>
       <w:color w:val="3366FF"/>
@@ -18538,7 +18662,7 @@
     <w:basedOn w:val="Subscript"/>
     <w:uiPriority w:val="1"/>
     <w:qFormat/>
-    <w:rsid w:val="00E617BE"/>
+    <w:rsid w:val="00AA5B6D"/>
     <w:rPr>
       <w:b/>
       <w:color w:val="3366FF"/>
@@ -18550,7 +18674,7 @@
     <w:basedOn w:val="Superscript"/>
     <w:uiPriority w:val="1"/>
     <w:qFormat/>
-    <w:rsid w:val="00E617BE"/>
+    <w:rsid w:val="00AA5B6D"/>
     <w:rPr>
       <w:b/>
       <w:i/>
@@ -18563,7 +18687,7 @@
     <w:basedOn w:val="Subscript"/>
     <w:uiPriority w:val="1"/>
     <w:qFormat/>
-    <w:rsid w:val="00E617BE"/>
+    <w:rsid w:val="00AA5B6D"/>
     <w:rPr>
       <w:b/>
       <w:i/>
@@ -18576,7 +18700,7 @@
     <w:basedOn w:val="SuperscriptBoldItalic"/>
     <w:uiPriority w:val="1"/>
     <w:qFormat/>
-    <w:rsid w:val="00E617BE"/>
+    <w:rsid w:val="00AA5B6D"/>
     <w:rPr>
       <w:rFonts w:ascii="Courier" w:hAnsi="Courier"/>
       <w:b/>
@@ -18590,7 +18714,7 @@
     <w:basedOn w:val="SubscriptBoldItalic"/>
     <w:uiPriority w:val="1"/>
     <w:qFormat/>
-    <w:rsid w:val="00E617BE"/>
+    <w:rsid w:val="00AA5B6D"/>
     <w:rPr>
       <w:rFonts w:ascii="Courier" w:hAnsi="Courier"/>
       <w:b/>
@@ -18604,7 +18728,7 @@
     <w:basedOn w:val="SuperscriptBold"/>
     <w:uiPriority w:val="1"/>
     <w:qFormat/>
-    <w:rsid w:val="00E617BE"/>
+    <w:rsid w:val="00AA5B6D"/>
     <w:rPr>
       <w:rFonts w:ascii="Courier" w:hAnsi="Courier"/>
       <w:b/>
@@ -18618,7 +18742,7 @@
     <w:basedOn w:val="SubscriptBold"/>
     <w:uiPriority w:val="1"/>
     <w:qFormat/>
-    <w:rsid w:val="00E617BE"/>
+    <w:rsid w:val="00AA5B6D"/>
     <w:rPr>
       <w:rFonts w:ascii="Courier" w:hAnsi="Courier"/>
       <w:b/>
@@ -18632,7 +18756,7 @@
     <w:basedOn w:val="Superscript"/>
     <w:uiPriority w:val="1"/>
     <w:qFormat/>
-    <w:rsid w:val="00E617BE"/>
+    <w:rsid w:val="00AA5B6D"/>
     <w:rPr>
       <w:rFonts w:ascii="Courier" w:hAnsi="Courier"/>
       <w:color w:val="3366FF"/>
@@ -18644,7 +18768,7 @@
     <w:basedOn w:val="SuperscriptLiteral"/>
     <w:uiPriority w:val="1"/>
     <w:qFormat/>
-    <w:rsid w:val="00E617BE"/>
+    <w:rsid w:val="00AA5B6D"/>
     <w:rPr>
       <w:rFonts w:ascii="Courier" w:hAnsi="Courier"/>
       <w:i/>
@@ -18657,7 +18781,7 @@
     <w:basedOn w:val="Subscript"/>
     <w:uiPriority w:val="1"/>
     <w:qFormat/>
-    <w:rsid w:val="00E617BE"/>
+    <w:rsid w:val="00AA5B6D"/>
     <w:rPr>
       <w:rFonts w:ascii="Courier" w:hAnsi="Courier"/>
       <w:color w:val="3366FF"/>
@@ -18669,7 +18793,7 @@
     <w:basedOn w:val="SubscriptLiteral"/>
     <w:uiPriority w:val="1"/>
     <w:qFormat/>
-    <w:rsid w:val="00E617BE"/>
+    <w:rsid w:val="00AA5B6D"/>
     <w:rPr>
       <w:rFonts w:ascii="Courier" w:hAnsi="Courier"/>
       <w:i/>
@@ -18681,7 +18805,7 @@
     <w:name w:val="CyrillicChar"/>
     <w:uiPriority w:val="1"/>
     <w:qFormat/>
-    <w:rsid w:val="00E617BE"/>
+    <w:rsid w:val="00AA5B6D"/>
     <w:rPr>
       <w:lang w:val="fr-FR"/>
     </w:rPr>
@@ -18690,7 +18814,7 @@
     <w:name w:val="TabularList"/>
     <w:basedOn w:val="Body"/>
     <w:qFormat/>
-    <w:rsid w:val="00E617BE"/>
+    <w:rsid w:val="00AA5B6D"/>
     <w:pPr>
       <w:ind w:left="0" w:firstLine="0"/>
     </w:pPr>
@@ -18701,7 +18825,7 @@
     <w:uiPriority w:val="99"/>
     <w:semiHidden/>
     <w:unhideWhenUsed/>
-    <w:rsid w:val="00E617BE"/>
+    <w:rsid w:val="00AA5B6D"/>
     <w:rPr>
       <w:color w:val="605E5C"/>
       <w:shd w:val="clear" w:color="auto" w:fill="E1DFDD"/>
@@ -18710,7 +18834,7 @@
   <w:style w:type="numbering" w:customStyle="1" w:styleId="CurrentList9">
     <w:name w:val="Current List9"/>
     <w:uiPriority w:val="99"/>
-    <w:rsid w:val="00E617BE"/>
+    <w:rsid w:val="00AA5B6D"/>
     <w:pPr>
       <w:numPr>
         <w:numId w:val="32"/>
@@ -18720,7 +18844,7 @@
   <w:style w:type="numbering" w:customStyle="1" w:styleId="CurrentList8">
     <w:name w:val="Current List8"/>
     <w:uiPriority w:val="99"/>
-    <w:rsid w:val="00E617BE"/>
+    <w:rsid w:val="00AA5B6D"/>
     <w:pPr>
       <w:numPr>
         <w:numId w:val="30"/>
@@ -18734,7 +18858,7 @@
     <w:uiPriority w:val="99"/>
     <w:semiHidden/>
     <w:unhideWhenUsed/>
-    <w:rsid w:val="00E617BE"/>
+    <w:rsid w:val="00AA5B6D"/>
     <w:pPr>
       <w:spacing w:after="0" w:line="240" w:lineRule="auto"/>
     </w:pPr>
@@ -18749,7 +18873,7 @@
     <w:link w:val="EndnoteText"/>
     <w:uiPriority w:val="99"/>
     <w:semiHidden/>
-    <w:rsid w:val="00E617BE"/>
+    <w:rsid w:val="00AA5B6D"/>
     <w:rPr>
       <w:rFonts w:asciiTheme="minorHAnsi" w:eastAsia="Times New Roman" w:hAnsiTheme="minorHAnsi" w:cstheme="minorBidi"/>
       <w:bdr w:val="none" w:sz="0" w:space="0" w:color="auto"/>
@@ -18761,7 +18885,7 @@
     <w:uiPriority w:val="99"/>
     <w:semiHidden/>
     <w:unhideWhenUsed/>
-    <w:rsid w:val="00E617BE"/>
+    <w:rsid w:val="00AA5B6D"/>
     <w:rPr>
       <w:vertAlign w:val="superscript"/>
     </w:rPr>
@@ -18773,7 +18897,7 @@
     <w:uiPriority w:val="99"/>
     <w:semiHidden/>
     <w:unhideWhenUsed/>
-    <w:rsid w:val="00E617BE"/>
+    <w:rsid w:val="00AA5B6D"/>
     <w:pPr>
       <w:spacing w:after="0" w:line="240" w:lineRule="auto"/>
     </w:pPr>
@@ -18788,7 +18912,7 @@
     <w:link w:val="FootnoteText"/>
     <w:uiPriority w:val="99"/>
     <w:semiHidden/>
-    <w:rsid w:val="00E617BE"/>
+    <w:rsid w:val="00AA5B6D"/>
     <w:rPr>
       <w:rFonts w:asciiTheme="minorHAnsi" w:eastAsia="Times New Roman" w:hAnsiTheme="minorHAnsi" w:cstheme="minorBidi"/>
       <w:bdr w:val="none" w:sz="0" w:space="0" w:color="auto"/>
@@ -18800,7 +18924,7 @@
     <w:uiPriority w:val="99"/>
     <w:semiHidden/>
     <w:unhideWhenUsed/>
-    <w:rsid w:val="00E617BE"/>
+    <w:rsid w:val="00AA5B6D"/>
     <w:rPr>
       <w:vertAlign w:val="superscript"/>
     </w:rPr>
@@ -18810,7 +18934,7 @@
     <w:basedOn w:val="DefaultParagraphFont"/>
     <w:uiPriority w:val="1"/>
     <w:qFormat/>
-    <w:rsid w:val="00E617BE"/>
+    <w:rsid w:val="00AA5B6D"/>
     <w:rPr>
       <w:rFonts w:ascii="Apple Color Emoji" w:hAnsi="Apple Color Emoji" w:cs="Apple Color Emoji"/>
       <w:lang w:eastAsia="en-US"/>
@@ -18821,7 +18945,7 @@
     <w:basedOn w:val="LiteralGray"/>
     <w:uiPriority w:val="1"/>
     <w:qFormat/>
-    <w:rsid w:val="00E617BE"/>
+    <w:rsid w:val="00AA5B6D"/>
     <w:rPr>
       <w:rFonts w:ascii="Courier" w:hAnsi="Courier"/>
       <w:i/>

</xml_diff>